<commit_message>
update the sizth version
</commit_message>
<xml_diff>
--- a/Workflow.docx
+++ b/Workflow.docx
@@ -542,15 +542,7 @@
           <w:sz w:val="22"/>
           <w:szCs w:val="22"/>
         </w:rPr>
-        <w:t>pipeline</w:t>
-      </w:r>
-      <w:r>
-        <w:rPr>
-          <w:rFonts w:ascii="Roboto" w:hAnsi="Roboto"/>
-          <w:sz w:val="22"/>
-          <w:szCs w:val="22"/>
-        </w:rPr>
-        <w:t xml:space="preserve"> (Inside this folder, create a python file called “__init__.py”)</w:t>
+        <w:t>pipeline (Inside this folder, create a python file called “__init__.py”)</w:t>
       </w:r>
     </w:p>
     <w:p>
@@ -858,7 +850,6 @@
           <w:sz w:val="22"/>
           <w:szCs w:val="22"/>
         </w:rPr>
-        <w:lastRenderedPageBreak/>
         <w:t xml:space="preserve">Run this code now: </w:t>
       </w:r>
       <w:r>
@@ -901,6 +892,7 @@
           <w:sz w:val="22"/>
           <w:szCs w:val="22"/>
         </w:rPr>
+        <w:lastRenderedPageBreak/>
         <w:t>Then come to the “src” folder. Under that folder, create a python file called “logger.py”</w:t>
       </w:r>
       <w:r>
@@ -1312,7 +1304,6 @@
           <w:sz w:val="22"/>
           <w:szCs w:val="22"/>
         </w:rPr>
-        <w:lastRenderedPageBreak/>
         <w:t xml:space="preserve">Then navigate to GCP </w:t>
       </w:r>
       <w:r>
@@ -1580,6 +1571,7 @@
           <w:sz w:val="22"/>
           <w:szCs w:val="22"/>
         </w:rPr>
+        <w:lastRenderedPageBreak/>
         <w:t>Again</w:t>
       </w:r>
       <w:proofErr w:type="gramEnd"/>
@@ -1980,7 +1972,7 @@
           <w:szCs w:val="22"/>
         </w:rPr>
         <w:drawing>
-          <wp:inline distT="0" distB="0" distL="0" distR="0" wp14:anchorId="4E6E8301" wp14:editId="19378160">
+          <wp:inline distT="0" distB="0" distL="0" distR="0" wp14:anchorId="4E6E8301" wp14:editId="482A3A24">
             <wp:extent cx="3875600" cy="1928783"/>
             <wp:effectExtent l="0" t="0" r="0" b="1905"/>
             <wp:docPr id="584437789" name="Picture 1" descr="A computer screen shot of a code&#10;&#10;AI-generated content may be incorrect."/>
@@ -2052,46 +2044,46 @@
           <w:sz w:val="22"/>
           <w:szCs w:val="22"/>
         </w:rPr>
+        <w:t xml:space="preserve">Create a file called “common_functions.py” under utils folder and paste below code. This python file will use to run </w:t>
+      </w:r>
+      <w:proofErr w:type="spellStart"/>
+      <w:r>
+        <w:rPr>
+          <w:rFonts w:ascii="Roboto" w:hAnsi="Roboto"/>
+          <w:sz w:val="22"/>
+          <w:szCs w:val="22"/>
+        </w:rPr>
+        <w:t>yaml</w:t>
+      </w:r>
+      <w:proofErr w:type="spellEnd"/>
+      <w:r>
+        <w:rPr>
+          <w:rFonts w:ascii="Roboto" w:hAnsi="Roboto"/>
+          <w:sz w:val="22"/>
+          <w:szCs w:val="22"/>
+        </w:rPr>
+        <w:t xml:space="preserve"> files</w:t>
+      </w:r>
+    </w:p>
+    <w:p>
+      <w:pPr>
+        <w:pStyle w:val="ListParagraph"/>
+        <w:spacing w:line="360" w:lineRule="auto"/>
+        <w:jc w:val="center"/>
+        <w:rPr>
+          <w:rFonts w:ascii="Roboto" w:hAnsi="Roboto"/>
+          <w:sz w:val="22"/>
+          <w:szCs w:val="22"/>
+        </w:rPr>
+      </w:pPr>
+      <w:r>
+        <w:rPr>
+          <w:rFonts w:ascii="Roboto" w:hAnsi="Roboto"/>
+          <w:noProof/>
+          <w:sz w:val="22"/>
+          <w:szCs w:val="22"/>
+        </w:rPr>
         <w:lastRenderedPageBreak/>
-        <w:t xml:space="preserve">Create a file called “common_functions.py” under utils folder and paste below code. This python file will use to run </w:t>
-      </w:r>
-      <w:proofErr w:type="spellStart"/>
-      <w:r>
-        <w:rPr>
-          <w:rFonts w:ascii="Roboto" w:hAnsi="Roboto"/>
-          <w:sz w:val="22"/>
-          <w:szCs w:val="22"/>
-        </w:rPr>
-        <w:t>yaml</w:t>
-      </w:r>
-      <w:proofErr w:type="spellEnd"/>
-      <w:r>
-        <w:rPr>
-          <w:rFonts w:ascii="Roboto" w:hAnsi="Roboto"/>
-          <w:sz w:val="22"/>
-          <w:szCs w:val="22"/>
-        </w:rPr>
-        <w:t xml:space="preserve"> files</w:t>
-      </w:r>
-    </w:p>
-    <w:p>
-      <w:pPr>
-        <w:pStyle w:val="ListParagraph"/>
-        <w:spacing w:line="360" w:lineRule="auto"/>
-        <w:jc w:val="center"/>
-        <w:rPr>
-          <w:rFonts w:ascii="Roboto" w:hAnsi="Roboto"/>
-          <w:sz w:val="22"/>
-          <w:szCs w:val="22"/>
-        </w:rPr>
-      </w:pPr>
-      <w:r>
-        <w:rPr>
-          <w:rFonts w:ascii="Roboto" w:hAnsi="Roboto"/>
-          <w:noProof/>
-          <w:sz w:val="22"/>
-          <w:szCs w:val="22"/>
-        </w:rPr>
         <w:drawing>
           <wp:inline distT="0" distB="0" distL="0" distR="0" wp14:anchorId="3F0E6009" wp14:editId="0EBE1F65">
             <wp:extent cx="3463637" cy="2594850"/>
@@ -2188,7 +2180,7 @@
           <w:szCs w:val="22"/>
         </w:rPr>
         <w:drawing>
-          <wp:inline distT="0" distB="0" distL="0" distR="0" wp14:anchorId="4B611A44" wp14:editId="4B806F37">
+          <wp:inline distT="0" distB="0" distL="0" distR="0" wp14:anchorId="4B611A44" wp14:editId="33791BBF">
             <wp:extent cx="3953164" cy="2901148"/>
             <wp:effectExtent l="0" t="0" r="0" b="0"/>
             <wp:docPr id="1233348455" name="Picture 4" descr="A screenshot of a computer program&#10;&#10;AI-generated content may be incorrect."/>
@@ -2524,7 +2516,7 @@
           <w:szCs w:val="22"/>
         </w:rPr>
         <w:drawing>
-          <wp:inline distT="0" distB="0" distL="0" distR="0" wp14:anchorId="3860C120" wp14:editId="611DB39D">
+          <wp:inline distT="0" distB="0" distL="0" distR="0" wp14:anchorId="3860C120" wp14:editId="7C4D1059">
             <wp:extent cx="5731510" cy="1325880"/>
             <wp:effectExtent l="0" t="0" r="0" b="0"/>
             <wp:docPr id="1960652121" name="Picture 1" descr="A screen shot of a computer code&#10;&#10;AI-generated content may be incorrect."/>
@@ -2623,7 +2615,6 @@
           <w:sz w:val="22"/>
           <w:szCs w:val="22"/>
         </w:rPr>
-        <w:lastRenderedPageBreak/>
         <w:t>Update the “</w:t>
       </w:r>
       <w:proofErr w:type="spellStart"/>
@@ -2755,7 +2746,7 @@
           <w:szCs w:val="22"/>
         </w:rPr>
         <w:drawing>
-          <wp:inline distT="0" distB="0" distL="0" distR="0" wp14:anchorId="7C887E6E" wp14:editId="7EE638CB">
+          <wp:inline distT="0" distB="0" distL="0" distR="0" wp14:anchorId="7C887E6E" wp14:editId="71C060C3">
             <wp:extent cx="3685309" cy="852529"/>
             <wp:effectExtent l="0" t="0" r="0" b="0"/>
             <wp:docPr id="1159881930" name="Picture 1" descr="A screen shot of a computer&#10;&#10;AI-generated content may be incorrect."/>
@@ -2839,7 +2830,7 @@
           <w:szCs w:val="22"/>
         </w:rPr>
         <w:drawing>
-          <wp:inline distT="0" distB="0" distL="0" distR="0" wp14:anchorId="6AFC6D07" wp14:editId="217ACBB9">
+          <wp:inline distT="0" distB="0" distL="0" distR="0" wp14:anchorId="6AFC6D07" wp14:editId="6C722348">
             <wp:extent cx="4073236" cy="2546562"/>
             <wp:effectExtent l="0" t="0" r="3810" b="0"/>
             <wp:docPr id="1163237287" name="Picture 2" descr="A screenshot of a computer program&#10;&#10;AI-generated content may be incorrect."/>
@@ -3157,7 +3148,6 @@
           <w:sz w:val="32"/>
           <w:szCs w:val="32"/>
         </w:rPr>
-        <w:lastRenderedPageBreak/>
         <w:t xml:space="preserve">Data </w:t>
       </w:r>
       <w:r>
@@ -3212,8 +3202,9 @@
           <w:sz w:val="22"/>
           <w:szCs w:val="22"/>
         </w:rPr>
+        <w:lastRenderedPageBreak/>
         <w:drawing>
-          <wp:inline distT="0" distB="0" distL="0" distR="0" wp14:anchorId="36BAE74E" wp14:editId="1D500274">
+          <wp:inline distT="0" distB="0" distL="0" distR="0" wp14:anchorId="36BAE74E" wp14:editId="121FE3C8">
             <wp:extent cx="5731510" cy="3055620"/>
             <wp:effectExtent l="0" t="0" r="0" b="5080"/>
             <wp:docPr id="1697588638" name="Picture 3" descr="A screen shot of a computer program&#10;&#10;AI-generated content may be incorrect."/>
@@ -3477,20 +3468,3531 @@
         <w:jc w:val="both"/>
         <w:rPr>
           <w:rFonts w:ascii="Roboto" w:hAnsi="Roboto"/>
-          <w:sz w:val="22"/>
-          <w:szCs w:val="22"/>
-        </w:rPr>
-      </w:pPr>
-      <w:r>
-        <w:rPr>
-          <w:rFonts w:ascii="Roboto" w:hAnsi="Roboto"/>
           <w:b/>
           <w:bCs/>
           <w:sz w:val="32"/>
           <w:szCs w:val="32"/>
         </w:rPr>
+      </w:pPr>
+      <w:r>
+        <w:rPr>
+          <w:rFonts w:ascii="Roboto" w:hAnsi="Roboto"/>
+          <w:b/>
+          <w:bCs/>
+          <w:sz w:val="32"/>
+          <w:szCs w:val="32"/>
+        </w:rPr>
         <w:t>CI/CD Deployment</w:t>
       </w:r>
+    </w:p>
+    <w:p>
+      <w:pPr>
+        <w:pStyle w:val="ListParagraph"/>
+        <w:numPr>
+          <w:ilvl w:val="0"/>
+          <w:numId w:val="8"/>
+        </w:numPr>
+        <w:spacing w:line="360" w:lineRule="auto"/>
+        <w:jc w:val="both"/>
+        <w:rPr>
+          <w:rFonts w:ascii="Roboto" w:hAnsi="Roboto"/>
+          <w:b/>
+          <w:bCs/>
+        </w:rPr>
+      </w:pPr>
+      <w:r>
+        <w:rPr>
+          <w:rFonts w:ascii="Roboto" w:hAnsi="Roboto"/>
+          <w:b/>
+          <w:bCs/>
+        </w:rPr>
+        <w:t>Setup Jenkins Container</w:t>
+      </w:r>
+    </w:p>
+    <w:p>
+      <w:pPr>
+        <w:pStyle w:val="ListParagraph"/>
+        <w:numPr>
+          <w:ilvl w:val="0"/>
+          <w:numId w:val="1"/>
+        </w:numPr>
+        <w:spacing w:line="360" w:lineRule="auto"/>
+        <w:jc w:val="both"/>
+        <w:rPr>
+          <w:rFonts w:ascii="Roboto" w:hAnsi="Roboto"/>
+          <w:sz w:val="22"/>
+          <w:szCs w:val="22"/>
+        </w:rPr>
+      </w:pPr>
+      <w:r>
+        <w:rPr>
+          <w:rFonts w:ascii="Roboto" w:hAnsi="Roboto"/>
+          <w:sz w:val="22"/>
+          <w:szCs w:val="22"/>
+        </w:rPr>
+        <w:t>Start the docker desktop engine</w:t>
+      </w:r>
+    </w:p>
+    <w:p>
+      <w:pPr>
+        <w:pStyle w:val="ListParagraph"/>
+        <w:numPr>
+          <w:ilvl w:val="0"/>
+          <w:numId w:val="1"/>
+        </w:numPr>
+        <w:spacing w:line="360" w:lineRule="auto"/>
+        <w:jc w:val="both"/>
+        <w:rPr>
+          <w:rFonts w:ascii="Roboto" w:hAnsi="Roboto"/>
+          <w:sz w:val="22"/>
+          <w:szCs w:val="22"/>
+        </w:rPr>
+      </w:pPr>
+      <w:r>
+        <w:rPr>
+          <w:rFonts w:ascii="Roboto" w:hAnsi="Roboto"/>
+          <w:sz w:val="22"/>
+          <w:szCs w:val="22"/>
+        </w:rPr>
+        <w:t>Create a new folder called “</w:t>
+      </w:r>
+      <w:proofErr w:type="spellStart"/>
+      <w:r>
+        <w:rPr>
+          <w:rFonts w:ascii="Roboto" w:hAnsi="Roboto"/>
+          <w:sz w:val="22"/>
+          <w:szCs w:val="22"/>
+        </w:rPr>
+        <w:t>custom_jenkins</w:t>
+      </w:r>
+      <w:proofErr w:type="spellEnd"/>
+      <w:r>
+        <w:rPr>
+          <w:rFonts w:ascii="Roboto" w:hAnsi="Roboto"/>
+          <w:sz w:val="22"/>
+          <w:szCs w:val="22"/>
+        </w:rPr>
+        <w:t>” in the root directory. Under that, make a file called “</w:t>
+      </w:r>
+      <w:proofErr w:type="spellStart"/>
+      <w:r>
+        <w:rPr>
+          <w:rFonts w:ascii="Roboto" w:hAnsi="Roboto"/>
+          <w:sz w:val="22"/>
+          <w:szCs w:val="22"/>
+        </w:rPr>
+        <w:t>Dockerfile</w:t>
+      </w:r>
+      <w:proofErr w:type="spellEnd"/>
+      <w:r>
+        <w:rPr>
+          <w:rFonts w:ascii="Roboto" w:hAnsi="Roboto"/>
+          <w:sz w:val="22"/>
+          <w:szCs w:val="22"/>
+        </w:rPr>
+        <w:t>” update it with the code</w:t>
+      </w:r>
+    </w:p>
+    <w:p>
+      <w:pPr>
+        <w:pStyle w:val="ListParagraph"/>
+        <w:numPr>
+          <w:ilvl w:val="0"/>
+          <w:numId w:val="1"/>
+        </w:numPr>
+        <w:spacing w:line="360" w:lineRule="auto"/>
+        <w:jc w:val="both"/>
+        <w:rPr>
+          <w:rFonts w:ascii="Roboto" w:hAnsi="Roboto"/>
+          <w:sz w:val="22"/>
+          <w:szCs w:val="22"/>
+        </w:rPr>
+      </w:pPr>
+      <w:r>
+        <w:rPr>
+          <w:rFonts w:ascii="Roboto" w:hAnsi="Roboto"/>
+          <w:sz w:val="22"/>
+          <w:szCs w:val="22"/>
+        </w:rPr>
+        <w:t>Then run below codes,</w:t>
+      </w:r>
+    </w:p>
+    <w:p>
+      <w:pPr>
+        <w:spacing w:line="360" w:lineRule="auto"/>
+        <w:ind w:left="2160"/>
+        <w:jc w:val="both"/>
+        <w:rPr>
+          <w:rFonts w:ascii="Roboto" w:hAnsi="Roboto"/>
+          <w:sz w:val="22"/>
+          <w:szCs w:val="22"/>
+        </w:rPr>
+      </w:pPr>
+      <w:r>
+        <w:rPr>
+          <w:rFonts w:ascii="Roboto" w:hAnsi="Roboto"/>
+          <w:sz w:val="22"/>
+          <w:szCs w:val="22"/>
+        </w:rPr>
+        <w:t xml:space="preserve">&gt;&gt; </w:t>
+      </w:r>
+      <w:r>
+        <w:rPr>
+          <w:rFonts w:ascii="Roboto" w:hAnsi="Roboto"/>
+          <w:sz w:val="22"/>
+          <w:szCs w:val="22"/>
+        </w:rPr>
+        <w:t xml:space="preserve">cd </w:t>
+      </w:r>
+      <w:proofErr w:type="spellStart"/>
+      <w:r>
+        <w:rPr>
+          <w:rFonts w:ascii="Roboto" w:hAnsi="Roboto"/>
+          <w:sz w:val="22"/>
+          <w:szCs w:val="22"/>
+        </w:rPr>
+        <w:t>custom_jenkins</w:t>
+      </w:r>
+      <w:proofErr w:type="spellEnd"/>
+      <w:r>
+        <w:rPr>
+          <w:rFonts w:ascii="Roboto" w:hAnsi="Roboto"/>
+          <w:sz w:val="22"/>
+          <w:szCs w:val="22"/>
+        </w:rPr>
+        <w:t>/</w:t>
+      </w:r>
+    </w:p>
+    <w:p>
+      <w:pPr>
+        <w:spacing w:line="360" w:lineRule="auto"/>
+        <w:ind w:left="2160"/>
+        <w:jc w:val="both"/>
+        <w:rPr>
+          <w:rFonts w:ascii="Roboto" w:hAnsi="Roboto"/>
+          <w:sz w:val="22"/>
+          <w:szCs w:val="22"/>
+        </w:rPr>
+      </w:pPr>
+      <w:r>
+        <w:rPr>
+          <w:rFonts w:ascii="Roboto" w:hAnsi="Roboto"/>
+          <w:sz w:val="22"/>
+          <w:szCs w:val="22"/>
+        </w:rPr>
+        <w:t xml:space="preserve">&gt;&gt; </w:t>
+      </w:r>
+      <w:r>
+        <w:rPr>
+          <w:rFonts w:ascii="Roboto" w:hAnsi="Roboto"/>
+          <w:sz w:val="22"/>
+          <w:szCs w:val="22"/>
+        </w:rPr>
+        <w:t>docker login</w:t>
+      </w:r>
+    </w:p>
+    <w:p>
+      <w:pPr>
+        <w:spacing w:line="360" w:lineRule="auto"/>
+        <w:ind w:left="2160"/>
+        <w:jc w:val="both"/>
+        <w:rPr>
+          <w:rFonts w:ascii="Roboto" w:hAnsi="Roboto"/>
+          <w:sz w:val="22"/>
+          <w:szCs w:val="22"/>
+        </w:rPr>
+      </w:pPr>
+      <w:r>
+        <w:rPr>
+          <w:rFonts w:ascii="Roboto" w:hAnsi="Roboto"/>
+          <w:sz w:val="22"/>
+          <w:szCs w:val="22"/>
+        </w:rPr>
+        <w:t xml:space="preserve">&gt;&gt; </w:t>
+      </w:r>
+      <w:r>
+        <w:rPr>
+          <w:rFonts w:ascii="Roboto" w:hAnsi="Roboto"/>
+          <w:sz w:val="22"/>
+          <w:szCs w:val="22"/>
+        </w:rPr>
+        <w:t xml:space="preserve">docker </w:t>
+      </w:r>
+      <w:proofErr w:type="gramStart"/>
+      <w:r>
+        <w:rPr>
+          <w:rFonts w:ascii="Roboto" w:hAnsi="Roboto"/>
+          <w:sz w:val="22"/>
+          <w:szCs w:val="22"/>
+        </w:rPr>
+        <w:t>build  -</w:t>
+      </w:r>
+      <w:proofErr w:type="gramEnd"/>
+      <w:r>
+        <w:rPr>
+          <w:rFonts w:ascii="Roboto" w:hAnsi="Roboto"/>
+          <w:sz w:val="22"/>
+          <w:szCs w:val="22"/>
+        </w:rPr>
+        <w:t xml:space="preserve">t </w:t>
+      </w:r>
+      <w:proofErr w:type="spellStart"/>
+      <w:r>
+        <w:rPr>
+          <w:rFonts w:ascii="Roboto" w:hAnsi="Roboto"/>
+          <w:sz w:val="22"/>
+          <w:szCs w:val="22"/>
+        </w:rPr>
+        <w:t>jenkins-</w:t>
+      </w:r>
+      <w:proofErr w:type="gramStart"/>
+      <w:r>
+        <w:rPr>
+          <w:rFonts w:ascii="Roboto" w:hAnsi="Roboto"/>
+          <w:sz w:val="22"/>
+          <w:szCs w:val="22"/>
+        </w:rPr>
+        <w:t>dind</w:t>
+      </w:r>
+      <w:proofErr w:type="spellEnd"/>
+      <w:r>
+        <w:rPr>
+          <w:rFonts w:ascii="Roboto" w:hAnsi="Roboto"/>
+          <w:sz w:val="22"/>
+          <w:szCs w:val="22"/>
+        </w:rPr>
+        <w:t xml:space="preserve"> .</w:t>
+      </w:r>
+      <w:proofErr w:type="gramEnd"/>
+    </w:p>
+    <w:p>
+      <w:pPr>
+        <w:spacing w:line="360" w:lineRule="auto"/>
+        <w:ind w:left="2160"/>
+        <w:jc w:val="both"/>
+        <w:rPr>
+          <w:rFonts w:ascii="Roboto" w:hAnsi="Roboto"/>
+          <w:sz w:val="22"/>
+          <w:szCs w:val="22"/>
+        </w:rPr>
+      </w:pPr>
+      <w:r>
+        <w:rPr>
+          <w:rFonts w:ascii="Roboto" w:hAnsi="Roboto"/>
+          <w:sz w:val="22"/>
+          <w:szCs w:val="22"/>
+        </w:rPr>
+        <w:t>&gt;&gt; docker images</w:t>
+      </w:r>
+    </w:p>
+    <w:p>
+      <w:pPr>
+        <w:spacing w:line="360" w:lineRule="auto"/>
+        <w:ind w:left="2160"/>
+        <w:jc w:val="both"/>
+        <w:rPr>
+          <w:rFonts w:ascii="Roboto" w:hAnsi="Roboto"/>
+          <w:sz w:val="22"/>
+          <w:szCs w:val="22"/>
+        </w:rPr>
+      </w:pPr>
+      <w:r>
+        <w:rPr>
+          <w:rFonts w:ascii="Roboto" w:hAnsi="Roboto"/>
+          <w:sz w:val="22"/>
+          <w:szCs w:val="22"/>
+        </w:rPr>
+        <w:t xml:space="preserve">&gt;&gt; </w:t>
+      </w:r>
+      <w:r>
+        <w:rPr>
+          <w:rFonts w:ascii="Roboto" w:hAnsi="Roboto"/>
+          <w:sz w:val="22"/>
+          <w:szCs w:val="22"/>
+        </w:rPr>
+        <w:t xml:space="preserve">docker run -d --name </w:t>
+      </w:r>
+      <w:proofErr w:type="spellStart"/>
+      <w:r>
+        <w:rPr>
+          <w:rFonts w:ascii="Roboto" w:hAnsi="Roboto"/>
+          <w:sz w:val="22"/>
+          <w:szCs w:val="22"/>
+        </w:rPr>
+        <w:t>jenkins-dind</w:t>
+      </w:r>
+      <w:proofErr w:type="spellEnd"/>
+      <w:r>
+        <w:rPr>
+          <w:rFonts w:ascii="Roboto" w:hAnsi="Roboto"/>
+          <w:sz w:val="22"/>
+          <w:szCs w:val="22"/>
+        </w:rPr>
+        <w:t xml:space="preserve"> --privileged -p 8080:8080 -p 50000:50000 -v //var/run/</w:t>
+      </w:r>
+      <w:proofErr w:type="spellStart"/>
+      <w:r>
+        <w:rPr>
+          <w:rFonts w:ascii="Roboto" w:hAnsi="Roboto"/>
+          <w:sz w:val="22"/>
+          <w:szCs w:val="22"/>
+        </w:rPr>
+        <w:t>docker.sock</w:t>
+      </w:r>
+      <w:proofErr w:type="spellEnd"/>
+      <w:r>
+        <w:rPr>
+          <w:rFonts w:ascii="Roboto" w:hAnsi="Roboto"/>
+          <w:sz w:val="22"/>
+          <w:szCs w:val="22"/>
+        </w:rPr>
+        <w:t>:/var/run/</w:t>
+      </w:r>
+      <w:proofErr w:type="spellStart"/>
+      <w:r>
+        <w:rPr>
+          <w:rFonts w:ascii="Roboto" w:hAnsi="Roboto"/>
+          <w:sz w:val="22"/>
+          <w:szCs w:val="22"/>
+        </w:rPr>
+        <w:t>docker.sock</w:t>
+      </w:r>
+      <w:proofErr w:type="spellEnd"/>
+      <w:r>
+        <w:rPr>
+          <w:rFonts w:ascii="Roboto" w:hAnsi="Roboto"/>
+          <w:sz w:val="22"/>
+          <w:szCs w:val="22"/>
+        </w:rPr>
+        <w:t xml:space="preserve"> -v </w:t>
+      </w:r>
+      <w:proofErr w:type="spellStart"/>
+      <w:r>
+        <w:rPr>
+          <w:rFonts w:ascii="Roboto" w:hAnsi="Roboto"/>
+          <w:sz w:val="22"/>
+          <w:szCs w:val="22"/>
+        </w:rPr>
+        <w:t>jenkins_home</w:t>
+      </w:r>
+      <w:proofErr w:type="spellEnd"/>
+      <w:r>
+        <w:rPr>
+          <w:rFonts w:ascii="Roboto" w:hAnsi="Roboto"/>
+          <w:sz w:val="22"/>
+          <w:szCs w:val="22"/>
+        </w:rPr>
+        <w:t>:/var/</w:t>
+      </w:r>
+      <w:proofErr w:type="spellStart"/>
+      <w:r>
+        <w:rPr>
+          <w:rFonts w:ascii="Roboto" w:hAnsi="Roboto"/>
+          <w:sz w:val="22"/>
+          <w:szCs w:val="22"/>
+        </w:rPr>
+        <w:t>jenkins_home</w:t>
+      </w:r>
+      <w:proofErr w:type="spellEnd"/>
+      <w:r>
+        <w:rPr>
+          <w:rFonts w:ascii="Roboto" w:hAnsi="Roboto"/>
+          <w:sz w:val="22"/>
+          <w:szCs w:val="22"/>
+        </w:rPr>
+        <w:t xml:space="preserve"> </w:t>
+      </w:r>
+      <w:proofErr w:type="spellStart"/>
+      <w:r>
+        <w:rPr>
+          <w:rFonts w:ascii="Roboto" w:hAnsi="Roboto"/>
+          <w:sz w:val="22"/>
+          <w:szCs w:val="22"/>
+        </w:rPr>
+        <w:t>jenkins-dind</w:t>
+      </w:r>
+      <w:proofErr w:type="spellEnd"/>
+    </w:p>
+    <w:p>
+      <w:pPr>
+        <w:spacing w:line="360" w:lineRule="auto"/>
+        <w:ind w:left="2160"/>
+        <w:jc w:val="both"/>
+        <w:rPr>
+          <w:rFonts w:ascii="Roboto" w:hAnsi="Roboto"/>
+          <w:sz w:val="22"/>
+          <w:szCs w:val="22"/>
+        </w:rPr>
+      </w:pPr>
+      <w:r>
+        <w:rPr>
+          <w:rFonts w:ascii="Roboto" w:hAnsi="Roboto"/>
+          <w:sz w:val="22"/>
+          <w:szCs w:val="22"/>
+        </w:rPr>
+        <w:lastRenderedPageBreak/>
+        <w:t>&gt;&gt; docker ps</w:t>
+      </w:r>
+    </w:p>
+    <w:p>
+      <w:pPr>
+        <w:spacing w:line="360" w:lineRule="auto"/>
+        <w:ind w:left="2160"/>
+        <w:jc w:val="both"/>
+        <w:rPr>
+          <w:rFonts w:ascii="Roboto" w:hAnsi="Roboto"/>
+          <w:sz w:val="22"/>
+          <w:szCs w:val="22"/>
+        </w:rPr>
+      </w:pPr>
+      <w:r>
+        <w:rPr>
+          <w:rFonts w:ascii="Roboto" w:hAnsi="Roboto"/>
+          <w:sz w:val="22"/>
+          <w:szCs w:val="22"/>
+        </w:rPr>
+        <w:t xml:space="preserve">&gt;&gt; docker logs </w:t>
+      </w:r>
+      <w:proofErr w:type="spellStart"/>
+      <w:r>
+        <w:rPr>
+          <w:rFonts w:ascii="Roboto" w:hAnsi="Roboto"/>
+          <w:sz w:val="22"/>
+          <w:szCs w:val="22"/>
+        </w:rPr>
+        <w:t>jenkins-dind</w:t>
+      </w:r>
+      <w:proofErr w:type="spellEnd"/>
+    </w:p>
+    <w:p>
+      <w:pPr>
+        <w:pStyle w:val="ListParagraph"/>
+        <w:numPr>
+          <w:ilvl w:val="0"/>
+          <w:numId w:val="7"/>
+        </w:numPr>
+        <w:spacing w:line="360" w:lineRule="auto"/>
+        <w:jc w:val="both"/>
+        <w:rPr>
+          <w:rFonts w:ascii="Roboto" w:hAnsi="Roboto"/>
+          <w:sz w:val="22"/>
+          <w:szCs w:val="22"/>
+        </w:rPr>
+      </w:pPr>
+      <w:r>
+        <w:rPr>
+          <w:rFonts w:ascii="Roboto" w:hAnsi="Roboto"/>
+          <w:sz w:val="22"/>
+          <w:szCs w:val="22"/>
+        </w:rPr>
+        <w:t>Copy the password in the log file</w:t>
+      </w:r>
+    </w:p>
+    <w:p>
+      <w:pPr>
+        <w:pStyle w:val="ListParagraph"/>
+        <w:numPr>
+          <w:ilvl w:val="0"/>
+          <w:numId w:val="7"/>
+        </w:numPr>
+        <w:spacing w:line="360" w:lineRule="auto"/>
+        <w:jc w:val="both"/>
+        <w:rPr>
+          <w:rFonts w:ascii="Roboto" w:hAnsi="Roboto"/>
+          <w:sz w:val="22"/>
+          <w:szCs w:val="22"/>
+        </w:rPr>
+      </w:pPr>
+      <w:r>
+        <w:rPr>
+          <w:rFonts w:ascii="Roboto" w:hAnsi="Roboto"/>
+          <w:sz w:val="22"/>
+          <w:szCs w:val="22"/>
+        </w:rPr>
+        <w:t>Go to the chrome tab and type “localhost:8080” and paste the password in there</w:t>
+      </w:r>
+    </w:p>
+    <w:p>
+      <w:pPr>
+        <w:pStyle w:val="ListParagraph"/>
+        <w:numPr>
+          <w:ilvl w:val="0"/>
+          <w:numId w:val="7"/>
+        </w:numPr>
+        <w:spacing w:line="360" w:lineRule="auto"/>
+        <w:jc w:val="both"/>
+        <w:rPr>
+          <w:rFonts w:ascii="Roboto" w:hAnsi="Roboto"/>
+          <w:sz w:val="22"/>
+          <w:szCs w:val="22"/>
+        </w:rPr>
+      </w:pPr>
+      <w:r>
+        <w:rPr>
+          <w:rFonts w:ascii="Roboto" w:hAnsi="Roboto"/>
+          <w:sz w:val="22"/>
+          <w:szCs w:val="22"/>
+        </w:rPr>
+        <w:t xml:space="preserve">Paste the password in the space </w:t>
+      </w:r>
+      <w:r>
+        <w:rPr>
+          <w:rFonts w:ascii="Roboto" w:hAnsi="Roboto"/>
+          <w:sz w:val="22"/>
+          <w:szCs w:val="22"/>
+        </w:rPr>
+        <w:sym w:font="Wingdings" w:char="F0E0"/>
+      </w:r>
+      <w:r>
+        <w:rPr>
+          <w:rFonts w:ascii="Roboto" w:hAnsi="Roboto"/>
+          <w:sz w:val="22"/>
+          <w:szCs w:val="22"/>
+        </w:rPr>
+        <w:t xml:space="preserve"> install suggested plugins </w:t>
+      </w:r>
+      <w:r>
+        <w:rPr>
+          <w:rFonts w:ascii="Roboto" w:hAnsi="Roboto"/>
+          <w:sz w:val="22"/>
+          <w:szCs w:val="22"/>
+        </w:rPr>
+        <w:sym w:font="Wingdings" w:char="F0E0"/>
+      </w:r>
+      <w:r>
+        <w:rPr>
+          <w:rFonts w:ascii="Roboto" w:hAnsi="Roboto"/>
+          <w:sz w:val="22"/>
+          <w:szCs w:val="22"/>
+        </w:rPr>
+        <w:t xml:space="preserve"> Give admin user </w:t>
+      </w:r>
+      <w:r>
+        <w:rPr>
+          <w:rFonts w:ascii="Roboto" w:hAnsi="Roboto"/>
+          <w:sz w:val="22"/>
+          <w:szCs w:val="22"/>
+        </w:rPr>
+        <w:t xml:space="preserve">(thilina97) </w:t>
+      </w:r>
+      <w:r>
+        <w:rPr>
+          <w:rFonts w:ascii="Roboto" w:hAnsi="Roboto"/>
+          <w:sz w:val="22"/>
+          <w:szCs w:val="22"/>
+        </w:rPr>
+        <w:t xml:space="preserve">and give any </w:t>
+      </w:r>
+      <w:r>
+        <w:rPr>
+          <w:rFonts w:ascii="Roboto" w:hAnsi="Roboto"/>
+          <w:sz w:val="22"/>
+          <w:szCs w:val="22"/>
+        </w:rPr>
+        <w:t xml:space="preserve">password (thilina@123) </w:t>
+      </w:r>
+      <w:r>
+        <w:rPr>
+          <w:rFonts w:ascii="Roboto" w:hAnsi="Roboto"/>
+          <w:sz w:val="22"/>
+          <w:szCs w:val="22"/>
+        </w:rPr>
+        <w:sym w:font="Wingdings" w:char="F0E0"/>
+      </w:r>
+      <w:r>
+        <w:rPr>
+          <w:rFonts w:ascii="Roboto" w:hAnsi="Roboto"/>
+          <w:sz w:val="22"/>
+          <w:szCs w:val="22"/>
+        </w:rPr>
+        <w:t xml:space="preserve"> save and continue</w:t>
+      </w:r>
+    </w:p>
+    <w:p>
+      <w:pPr>
+        <w:pStyle w:val="ListParagraph"/>
+        <w:numPr>
+          <w:ilvl w:val="0"/>
+          <w:numId w:val="7"/>
+        </w:numPr>
+        <w:spacing w:line="360" w:lineRule="auto"/>
+        <w:jc w:val="both"/>
+        <w:rPr>
+          <w:rFonts w:ascii="Roboto" w:hAnsi="Roboto"/>
+          <w:sz w:val="22"/>
+          <w:szCs w:val="22"/>
+        </w:rPr>
+      </w:pPr>
+      <w:r>
+        <w:rPr>
+          <w:rFonts w:ascii="Roboto" w:hAnsi="Roboto"/>
+          <w:sz w:val="22"/>
+          <w:szCs w:val="22"/>
+        </w:rPr>
+        <w:t>Now we must install some dependencies in the Jenkins env</w:t>
+      </w:r>
+    </w:p>
+    <w:p>
+      <w:pPr>
+        <w:pStyle w:val="ListParagraph"/>
+        <w:numPr>
+          <w:ilvl w:val="0"/>
+          <w:numId w:val="1"/>
+        </w:numPr>
+        <w:spacing w:line="360" w:lineRule="auto"/>
+        <w:jc w:val="both"/>
+        <w:rPr>
+          <w:rFonts w:ascii="Roboto" w:hAnsi="Roboto"/>
+          <w:sz w:val="22"/>
+          <w:szCs w:val="22"/>
+        </w:rPr>
+      </w:pPr>
+      <w:r>
+        <w:rPr>
+          <w:rFonts w:ascii="Roboto" w:hAnsi="Roboto"/>
+          <w:sz w:val="22"/>
+          <w:szCs w:val="22"/>
+        </w:rPr>
+        <w:t>Back to the VS code again</w:t>
+      </w:r>
+      <w:r>
+        <w:rPr>
+          <w:rFonts w:ascii="Roboto" w:hAnsi="Roboto"/>
+          <w:sz w:val="22"/>
+          <w:szCs w:val="22"/>
+        </w:rPr>
+        <w:t xml:space="preserve">. </w:t>
+      </w:r>
+      <w:r>
+        <w:rPr>
+          <w:rFonts w:ascii="Roboto" w:hAnsi="Roboto"/>
+          <w:sz w:val="22"/>
+          <w:szCs w:val="22"/>
+        </w:rPr>
+        <w:t>Then run below codes,</w:t>
+      </w:r>
+    </w:p>
+    <w:p>
+      <w:pPr>
+        <w:spacing w:line="360" w:lineRule="auto"/>
+        <w:ind w:left="2160"/>
+        <w:jc w:val="both"/>
+        <w:rPr>
+          <w:rFonts w:ascii="Roboto" w:hAnsi="Roboto"/>
+          <w:sz w:val="22"/>
+          <w:szCs w:val="22"/>
+        </w:rPr>
+      </w:pPr>
+      <w:r>
+        <w:rPr>
+          <w:rFonts w:ascii="Roboto" w:hAnsi="Roboto"/>
+          <w:sz w:val="22"/>
+          <w:szCs w:val="22"/>
+        </w:rPr>
+        <w:t xml:space="preserve">&gt;&gt; </w:t>
+      </w:r>
+      <w:r>
+        <w:rPr>
+          <w:rFonts w:ascii="Roboto" w:hAnsi="Roboto"/>
+          <w:sz w:val="22"/>
+          <w:szCs w:val="22"/>
+        </w:rPr>
+        <w:t xml:space="preserve">docker exec -u root -it </w:t>
+      </w:r>
+      <w:proofErr w:type="spellStart"/>
+      <w:r>
+        <w:rPr>
+          <w:rFonts w:ascii="Roboto" w:hAnsi="Roboto"/>
+          <w:sz w:val="22"/>
+          <w:szCs w:val="22"/>
+        </w:rPr>
+        <w:t>jenkins-dind</w:t>
+      </w:r>
+      <w:proofErr w:type="spellEnd"/>
+      <w:r>
+        <w:rPr>
+          <w:rFonts w:ascii="Roboto" w:hAnsi="Roboto"/>
+          <w:sz w:val="22"/>
+          <w:szCs w:val="22"/>
+        </w:rPr>
+        <w:t xml:space="preserve"> bash</w:t>
+      </w:r>
+    </w:p>
+    <w:p>
+      <w:pPr>
+        <w:spacing w:line="360" w:lineRule="auto"/>
+        <w:ind w:left="2160"/>
+        <w:jc w:val="both"/>
+        <w:rPr>
+          <w:rFonts w:ascii="Roboto" w:hAnsi="Roboto"/>
+          <w:sz w:val="22"/>
+          <w:szCs w:val="22"/>
+        </w:rPr>
+      </w:pPr>
+      <w:r>
+        <w:rPr>
+          <w:rFonts w:ascii="Roboto" w:hAnsi="Roboto"/>
+          <w:sz w:val="22"/>
+          <w:szCs w:val="22"/>
+        </w:rPr>
+        <w:t xml:space="preserve">&gt;&gt; </w:t>
+      </w:r>
+      <w:r>
+        <w:rPr>
+          <w:rFonts w:ascii="Roboto" w:hAnsi="Roboto"/>
+          <w:sz w:val="22"/>
+          <w:szCs w:val="22"/>
+        </w:rPr>
+        <w:t>apt update -y</w:t>
+      </w:r>
+      <w:r>
+        <w:rPr>
+          <w:rFonts w:ascii="Roboto" w:hAnsi="Roboto"/>
+          <w:sz w:val="22"/>
+          <w:szCs w:val="22"/>
+        </w:rPr>
+        <w:t xml:space="preserve"> (update all the packages)</w:t>
+      </w:r>
+    </w:p>
+    <w:p>
+      <w:pPr>
+        <w:spacing w:line="360" w:lineRule="auto"/>
+        <w:ind w:left="2160"/>
+        <w:jc w:val="both"/>
+        <w:rPr>
+          <w:rFonts w:ascii="Roboto" w:hAnsi="Roboto"/>
+          <w:sz w:val="22"/>
+          <w:szCs w:val="22"/>
+        </w:rPr>
+      </w:pPr>
+      <w:r>
+        <w:rPr>
+          <w:rFonts w:ascii="Roboto" w:hAnsi="Roboto"/>
+          <w:sz w:val="22"/>
+          <w:szCs w:val="22"/>
+        </w:rPr>
+        <w:t xml:space="preserve">&gt;&gt; </w:t>
+      </w:r>
+      <w:r>
+        <w:rPr>
+          <w:rFonts w:ascii="Roboto" w:hAnsi="Roboto"/>
+          <w:sz w:val="22"/>
+          <w:szCs w:val="22"/>
+        </w:rPr>
+        <w:t>apt install -y python3</w:t>
+      </w:r>
+      <w:r>
+        <w:rPr>
+          <w:rFonts w:ascii="Roboto" w:hAnsi="Roboto"/>
+          <w:sz w:val="22"/>
+          <w:szCs w:val="22"/>
+        </w:rPr>
+        <w:t xml:space="preserve"> (it will install python</w:t>
+      </w:r>
+      <w:r>
+        <w:rPr>
+          <w:rFonts w:ascii="Roboto" w:hAnsi="Roboto"/>
+          <w:sz w:val="22"/>
+          <w:szCs w:val="22"/>
+        </w:rPr>
+        <w:t>3</w:t>
+      </w:r>
+      <w:r>
+        <w:rPr>
+          <w:rFonts w:ascii="Roboto" w:hAnsi="Roboto"/>
+          <w:sz w:val="22"/>
+          <w:szCs w:val="22"/>
+        </w:rPr>
+        <w:t xml:space="preserve"> on the Jenkins container)</w:t>
+      </w:r>
+    </w:p>
+    <w:p>
+      <w:pPr>
+        <w:spacing w:line="360" w:lineRule="auto"/>
+        <w:ind w:left="2160"/>
+        <w:jc w:val="both"/>
+        <w:rPr>
+          <w:rFonts w:ascii="Roboto" w:hAnsi="Roboto"/>
+          <w:sz w:val="22"/>
+          <w:szCs w:val="22"/>
+        </w:rPr>
+      </w:pPr>
+      <w:r>
+        <w:rPr>
+          <w:rFonts w:ascii="Roboto" w:hAnsi="Roboto"/>
+          <w:sz w:val="22"/>
+          <w:szCs w:val="22"/>
+        </w:rPr>
+        <w:t xml:space="preserve">&gt;&gt; </w:t>
+      </w:r>
+      <w:r>
+        <w:rPr>
+          <w:rFonts w:ascii="Roboto" w:hAnsi="Roboto"/>
+          <w:sz w:val="22"/>
+          <w:szCs w:val="22"/>
+        </w:rPr>
+        <w:t>python3 --version</w:t>
+      </w:r>
+    </w:p>
+    <w:p>
+      <w:pPr>
+        <w:spacing w:line="360" w:lineRule="auto"/>
+        <w:ind w:left="2160"/>
+        <w:jc w:val="both"/>
+        <w:rPr>
+          <w:rFonts w:ascii="Roboto" w:hAnsi="Roboto"/>
+          <w:sz w:val="22"/>
+          <w:szCs w:val="22"/>
+        </w:rPr>
+      </w:pPr>
+      <w:r>
+        <w:rPr>
+          <w:rFonts w:ascii="Roboto" w:hAnsi="Roboto"/>
+          <w:sz w:val="22"/>
+          <w:szCs w:val="22"/>
+        </w:rPr>
+        <w:t xml:space="preserve">&gt;&gt; </w:t>
+      </w:r>
+      <w:r>
+        <w:rPr>
+          <w:rFonts w:ascii="Roboto" w:hAnsi="Roboto"/>
+          <w:sz w:val="22"/>
+          <w:szCs w:val="22"/>
+        </w:rPr>
+        <w:t>ln -s /usr/bin/python3 /usr/bin/python</w:t>
+      </w:r>
+      <w:r>
+        <w:rPr>
+          <w:rFonts w:ascii="Roboto" w:hAnsi="Roboto"/>
+          <w:sz w:val="22"/>
+          <w:szCs w:val="22"/>
+        </w:rPr>
+        <w:t xml:space="preserve"> </w:t>
+      </w:r>
+      <w:r>
+        <w:rPr>
+          <w:rFonts w:ascii="Roboto" w:hAnsi="Roboto"/>
+          <w:sz w:val="22"/>
+          <w:szCs w:val="22"/>
+        </w:rPr>
+        <w:t>(it will install python on the Jenkins container)</w:t>
+      </w:r>
+    </w:p>
+    <w:p>
+      <w:pPr>
+        <w:spacing w:line="360" w:lineRule="auto"/>
+        <w:ind w:left="2160"/>
+        <w:jc w:val="both"/>
+        <w:rPr>
+          <w:rFonts w:ascii="Roboto" w:hAnsi="Roboto"/>
+          <w:sz w:val="22"/>
+          <w:szCs w:val="22"/>
+        </w:rPr>
+      </w:pPr>
+      <w:r>
+        <w:rPr>
+          <w:rFonts w:ascii="Roboto" w:hAnsi="Roboto"/>
+          <w:sz w:val="22"/>
+          <w:szCs w:val="22"/>
+        </w:rPr>
+        <w:t xml:space="preserve">&gt;&gt; </w:t>
+      </w:r>
+      <w:r>
+        <w:rPr>
+          <w:rFonts w:ascii="Roboto" w:hAnsi="Roboto"/>
+          <w:sz w:val="22"/>
+          <w:szCs w:val="22"/>
+        </w:rPr>
+        <w:t>python --version</w:t>
+      </w:r>
+    </w:p>
+    <w:p>
+      <w:pPr>
+        <w:spacing w:line="360" w:lineRule="auto"/>
+        <w:ind w:left="2160"/>
+        <w:jc w:val="both"/>
+        <w:rPr>
+          <w:rFonts w:ascii="Roboto" w:hAnsi="Roboto"/>
+          <w:sz w:val="22"/>
+          <w:szCs w:val="22"/>
+        </w:rPr>
+      </w:pPr>
+      <w:r>
+        <w:rPr>
+          <w:rFonts w:ascii="Roboto" w:hAnsi="Roboto"/>
+          <w:sz w:val="22"/>
+          <w:szCs w:val="22"/>
+        </w:rPr>
+        <w:t xml:space="preserve">&gt;&gt; </w:t>
+      </w:r>
+      <w:r>
+        <w:rPr>
+          <w:rFonts w:ascii="Roboto" w:hAnsi="Roboto"/>
+          <w:sz w:val="22"/>
+          <w:szCs w:val="22"/>
+        </w:rPr>
+        <w:t>apt install -y python3-pip</w:t>
+      </w:r>
+    </w:p>
+    <w:p>
+      <w:pPr>
+        <w:spacing w:line="360" w:lineRule="auto"/>
+        <w:ind w:left="2160"/>
+        <w:jc w:val="both"/>
+        <w:rPr>
+          <w:rFonts w:ascii="Roboto" w:hAnsi="Roboto"/>
+          <w:sz w:val="22"/>
+          <w:szCs w:val="22"/>
+        </w:rPr>
+      </w:pPr>
+      <w:r>
+        <w:rPr>
+          <w:rFonts w:ascii="Roboto" w:hAnsi="Roboto"/>
+          <w:sz w:val="22"/>
+          <w:szCs w:val="22"/>
+        </w:rPr>
+        <w:t xml:space="preserve">&gt;&gt; </w:t>
+      </w:r>
+      <w:r>
+        <w:rPr>
+          <w:rFonts w:ascii="Roboto" w:hAnsi="Roboto"/>
+          <w:sz w:val="22"/>
+          <w:szCs w:val="22"/>
+        </w:rPr>
+        <w:t>apt install -y python3-venv</w:t>
+      </w:r>
+      <w:r>
+        <w:rPr>
+          <w:rFonts w:ascii="Roboto" w:hAnsi="Roboto"/>
+          <w:sz w:val="22"/>
+          <w:szCs w:val="22"/>
+        </w:rPr>
+        <w:t xml:space="preserve"> (it will create the virtual env in Jenkins container)</w:t>
+      </w:r>
+    </w:p>
+    <w:p>
+      <w:pPr>
+        <w:spacing w:line="360" w:lineRule="auto"/>
+        <w:ind w:left="2160"/>
+        <w:jc w:val="both"/>
+        <w:rPr>
+          <w:rFonts w:ascii="Roboto" w:hAnsi="Roboto"/>
+          <w:sz w:val="22"/>
+          <w:szCs w:val="22"/>
+        </w:rPr>
+      </w:pPr>
+      <w:r>
+        <w:rPr>
+          <w:rFonts w:ascii="Roboto" w:hAnsi="Roboto"/>
+          <w:sz w:val="22"/>
+          <w:szCs w:val="22"/>
+        </w:rPr>
+        <w:t xml:space="preserve">&gt;&gt; </w:t>
+      </w:r>
+      <w:r>
+        <w:rPr>
+          <w:rFonts w:ascii="Roboto" w:hAnsi="Roboto"/>
+          <w:sz w:val="22"/>
+          <w:szCs w:val="22"/>
+        </w:rPr>
+        <w:t>exit</w:t>
+      </w:r>
+    </w:p>
+    <w:p>
+      <w:pPr>
+        <w:spacing w:line="360" w:lineRule="auto"/>
+        <w:ind w:left="2160"/>
+        <w:jc w:val="both"/>
+        <w:rPr>
+          <w:rFonts w:ascii="Roboto" w:hAnsi="Roboto"/>
+          <w:sz w:val="22"/>
+          <w:szCs w:val="22"/>
+        </w:rPr>
+      </w:pPr>
+      <w:r>
+        <w:rPr>
+          <w:rFonts w:ascii="Roboto" w:hAnsi="Roboto"/>
+          <w:sz w:val="22"/>
+          <w:szCs w:val="22"/>
+        </w:rPr>
+        <w:t xml:space="preserve">&gt;&gt; </w:t>
+      </w:r>
+      <w:r>
+        <w:rPr>
+          <w:rFonts w:ascii="Roboto" w:hAnsi="Roboto"/>
+          <w:sz w:val="22"/>
+          <w:szCs w:val="22"/>
+        </w:rPr>
+        <w:t xml:space="preserve">docker restart </w:t>
+      </w:r>
+      <w:proofErr w:type="spellStart"/>
+      <w:r>
+        <w:rPr>
+          <w:rFonts w:ascii="Roboto" w:hAnsi="Roboto"/>
+          <w:sz w:val="22"/>
+          <w:szCs w:val="22"/>
+        </w:rPr>
+        <w:t>jenkins-dind</w:t>
+      </w:r>
+      <w:proofErr w:type="spellEnd"/>
+      <w:r>
+        <w:rPr>
+          <w:rFonts w:ascii="Roboto" w:hAnsi="Roboto"/>
+          <w:sz w:val="22"/>
+          <w:szCs w:val="22"/>
+        </w:rPr>
+        <w:t xml:space="preserve"> (restart the container again)</w:t>
+      </w:r>
+    </w:p>
+    <w:p>
+      <w:pPr>
+        <w:spacing w:line="360" w:lineRule="auto"/>
+        <w:ind w:left="2160"/>
+        <w:jc w:val="both"/>
+        <w:rPr>
+          <w:rFonts w:ascii="Roboto" w:hAnsi="Roboto"/>
+          <w:sz w:val="22"/>
+          <w:szCs w:val="22"/>
+        </w:rPr>
+      </w:pPr>
+    </w:p>
+    <w:p>
+      <w:pPr>
+        <w:pStyle w:val="ListParagraph"/>
+        <w:numPr>
+          <w:ilvl w:val="0"/>
+          <w:numId w:val="8"/>
+        </w:numPr>
+        <w:spacing w:line="360" w:lineRule="auto"/>
+        <w:jc w:val="both"/>
+        <w:rPr>
+          <w:rFonts w:ascii="Roboto" w:hAnsi="Roboto"/>
+          <w:b/>
+          <w:bCs/>
+        </w:rPr>
+      </w:pPr>
+      <w:r>
+        <w:rPr>
+          <w:rFonts w:ascii="Roboto" w:hAnsi="Roboto"/>
+          <w:b/>
+          <w:bCs/>
+        </w:rPr>
+        <w:t>GitHub Integration</w:t>
+      </w:r>
+    </w:p>
+    <w:p>
+      <w:pPr>
+        <w:pStyle w:val="ListParagraph"/>
+        <w:numPr>
+          <w:ilvl w:val="0"/>
+          <w:numId w:val="1"/>
+        </w:numPr>
+        <w:spacing w:line="360" w:lineRule="auto"/>
+        <w:jc w:val="both"/>
+        <w:rPr>
+          <w:rFonts w:ascii="Roboto" w:hAnsi="Roboto"/>
+          <w:sz w:val="22"/>
+          <w:szCs w:val="22"/>
+        </w:rPr>
+      </w:pPr>
+      <w:r>
+        <w:rPr>
+          <w:rFonts w:ascii="Roboto" w:hAnsi="Roboto"/>
+          <w:sz w:val="22"/>
+          <w:szCs w:val="22"/>
+        </w:rPr>
+        <w:t xml:space="preserve">Navigate to GitHub account </w:t>
+      </w:r>
+      <w:r>
+        <w:rPr>
+          <w:rFonts w:ascii="Roboto" w:hAnsi="Roboto"/>
+          <w:sz w:val="22"/>
+          <w:szCs w:val="22"/>
+        </w:rPr>
+        <w:sym w:font="Wingdings" w:char="F0E0"/>
+      </w:r>
+      <w:r>
+        <w:rPr>
+          <w:rFonts w:ascii="Roboto" w:hAnsi="Roboto"/>
+          <w:sz w:val="22"/>
+          <w:szCs w:val="22"/>
+        </w:rPr>
+        <w:t xml:space="preserve"> Settings </w:t>
+      </w:r>
+      <w:r>
+        <w:rPr>
+          <w:rFonts w:ascii="Roboto" w:hAnsi="Roboto"/>
+          <w:sz w:val="22"/>
+          <w:szCs w:val="22"/>
+        </w:rPr>
+        <w:sym w:font="Wingdings" w:char="F0E0"/>
+      </w:r>
+      <w:r>
+        <w:rPr>
+          <w:rFonts w:ascii="Roboto" w:hAnsi="Roboto"/>
+          <w:sz w:val="22"/>
+          <w:szCs w:val="22"/>
+        </w:rPr>
+        <w:t xml:space="preserve"> Developer Settings </w:t>
+      </w:r>
+      <w:r>
+        <w:rPr>
+          <w:rFonts w:ascii="Roboto" w:hAnsi="Roboto"/>
+          <w:sz w:val="22"/>
+          <w:szCs w:val="22"/>
+        </w:rPr>
+        <w:sym w:font="Wingdings" w:char="F0E0"/>
+      </w:r>
+      <w:r>
+        <w:rPr>
+          <w:rFonts w:ascii="Roboto" w:hAnsi="Roboto"/>
+          <w:sz w:val="22"/>
+          <w:szCs w:val="22"/>
+        </w:rPr>
+        <w:t xml:space="preserve"> Personal access tokens </w:t>
+      </w:r>
+      <w:r>
+        <w:rPr>
+          <w:rFonts w:ascii="Roboto" w:hAnsi="Roboto"/>
+          <w:sz w:val="22"/>
+          <w:szCs w:val="22"/>
+        </w:rPr>
+        <w:sym w:font="Wingdings" w:char="F0E0"/>
+      </w:r>
+      <w:r>
+        <w:rPr>
+          <w:rFonts w:ascii="Roboto" w:hAnsi="Roboto"/>
+          <w:sz w:val="22"/>
+          <w:szCs w:val="22"/>
+        </w:rPr>
+        <w:t xml:space="preserve"> Tokens (Classic) </w:t>
+      </w:r>
+      <w:r>
+        <w:rPr>
+          <w:rFonts w:ascii="Roboto" w:hAnsi="Roboto"/>
+          <w:sz w:val="22"/>
+          <w:szCs w:val="22"/>
+        </w:rPr>
+        <w:sym w:font="Wingdings" w:char="F0E0"/>
+      </w:r>
+      <w:r>
+        <w:rPr>
+          <w:rFonts w:ascii="Roboto" w:hAnsi="Roboto"/>
+          <w:sz w:val="22"/>
+          <w:szCs w:val="22"/>
+        </w:rPr>
+        <w:t xml:space="preserve"> Generate new token</w:t>
+      </w:r>
+      <w:r>
+        <w:rPr>
+          <w:rFonts w:ascii="Roboto" w:hAnsi="Roboto"/>
+          <w:sz w:val="22"/>
+          <w:szCs w:val="22"/>
+        </w:rPr>
+        <w:t xml:space="preserve"> (Classic)</w:t>
+      </w:r>
+      <w:r>
+        <w:rPr>
+          <w:rFonts w:ascii="Roboto" w:hAnsi="Roboto"/>
+          <w:sz w:val="22"/>
+          <w:szCs w:val="22"/>
+        </w:rPr>
+        <w:t xml:space="preserve"> </w:t>
+      </w:r>
+      <w:r>
+        <w:rPr>
+          <w:rFonts w:ascii="Roboto" w:hAnsi="Roboto"/>
+          <w:sz w:val="22"/>
+          <w:szCs w:val="22"/>
+        </w:rPr>
+        <w:sym w:font="Wingdings" w:char="F0E0"/>
+      </w:r>
+      <w:r>
+        <w:rPr>
+          <w:rFonts w:ascii="Roboto" w:hAnsi="Roboto"/>
+          <w:sz w:val="22"/>
+          <w:szCs w:val="22"/>
+        </w:rPr>
+        <w:t xml:space="preserve"> Give a name </w:t>
+      </w:r>
+      <w:r>
+        <w:rPr>
+          <w:rFonts w:ascii="Roboto" w:hAnsi="Roboto"/>
+          <w:sz w:val="22"/>
+          <w:szCs w:val="22"/>
+        </w:rPr>
+        <w:sym w:font="Wingdings" w:char="F0E0"/>
+      </w:r>
+      <w:r>
+        <w:rPr>
+          <w:rFonts w:ascii="Roboto" w:hAnsi="Roboto"/>
+          <w:sz w:val="22"/>
+          <w:szCs w:val="22"/>
+        </w:rPr>
+        <w:t xml:space="preserve"> make to give repo, admin </w:t>
+      </w:r>
+      <w:proofErr w:type="spellStart"/>
+      <w:r>
+        <w:rPr>
+          <w:rFonts w:ascii="Roboto" w:hAnsi="Roboto"/>
+          <w:sz w:val="22"/>
+          <w:szCs w:val="22"/>
+        </w:rPr>
+        <w:t>repo_hook</w:t>
+      </w:r>
+      <w:proofErr w:type="spellEnd"/>
+      <w:r>
+        <w:rPr>
+          <w:rFonts w:ascii="Roboto" w:hAnsi="Roboto"/>
+          <w:sz w:val="22"/>
+          <w:szCs w:val="22"/>
+        </w:rPr>
+        <w:t xml:space="preserve"> permissions </w:t>
+      </w:r>
+      <w:r>
+        <w:rPr>
+          <w:rFonts w:ascii="Roboto" w:hAnsi="Roboto"/>
+          <w:sz w:val="22"/>
+          <w:szCs w:val="22"/>
+        </w:rPr>
+        <w:sym w:font="Wingdings" w:char="F0E0"/>
+      </w:r>
+      <w:r>
+        <w:rPr>
+          <w:rFonts w:ascii="Roboto" w:hAnsi="Roboto"/>
+          <w:sz w:val="22"/>
+          <w:szCs w:val="22"/>
+        </w:rPr>
+        <w:t xml:space="preserve"> generate</w:t>
+      </w:r>
+    </w:p>
+    <w:p>
+      <w:pPr>
+        <w:pStyle w:val="ListParagraph"/>
+        <w:numPr>
+          <w:ilvl w:val="0"/>
+          <w:numId w:val="1"/>
+        </w:numPr>
+        <w:spacing w:line="360" w:lineRule="auto"/>
+        <w:jc w:val="both"/>
+        <w:rPr>
+          <w:rFonts w:ascii="Roboto" w:hAnsi="Roboto"/>
+          <w:sz w:val="22"/>
+          <w:szCs w:val="22"/>
+        </w:rPr>
+      </w:pPr>
+      <w:r>
+        <w:rPr>
+          <w:rFonts w:ascii="Roboto" w:hAnsi="Roboto"/>
+          <w:sz w:val="22"/>
+          <w:szCs w:val="22"/>
+        </w:rPr>
+        <w:t xml:space="preserve">Navigate to Jenkins Dashboard </w:t>
+      </w:r>
+      <w:r>
+        <w:rPr>
+          <w:rFonts w:ascii="Roboto" w:hAnsi="Roboto"/>
+          <w:sz w:val="22"/>
+          <w:szCs w:val="22"/>
+        </w:rPr>
+        <w:sym w:font="Wingdings" w:char="F0E0"/>
+      </w:r>
+      <w:r>
+        <w:rPr>
+          <w:rFonts w:ascii="Roboto" w:hAnsi="Roboto"/>
+          <w:sz w:val="22"/>
+          <w:szCs w:val="22"/>
+        </w:rPr>
+        <w:t xml:space="preserve"> Manage Jenkins </w:t>
+      </w:r>
+      <w:r>
+        <w:rPr>
+          <w:rFonts w:ascii="Roboto" w:hAnsi="Roboto"/>
+          <w:sz w:val="22"/>
+          <w:szCs w:val="22"/>
+        </w:rPr>
+        <w:sym w:font="Wingdings" w:char="F0E0"/>
+      </w:r>
+      <w:r>
+        <w:rPr>
+          <w:rFonts w:ascii="Roboto" w:hAnsi="Roboto"/>
+          <w:sz w:val="22"/>
+          <w:szCs w:val="22"/>
+        </w:rPr>
+        <w:t xml:space="preserve"> Credentials </w:t>
+      </w:r>
+      <w:r>
+        <w:rPr>
+          <w:rFonts w:ascii="Roboto" w:hAnsi="Roboto"/>
+          <w:sz w:val="22"/>
+          <w:szCs w:val="22"/>
+        </w:rPr>
+        <w:sym w:font="Wingdings" w:char="F0E0"/>
+      </w:r>
+      <w:r>
+        <w:rPr>
+          <w:rFonts w:ascii="Roboto" w:hAnsi="Roboto"/>
+          <w:sz w:val="22"/>
+          <w:szCs w:val="22"/>
+        </w:rPr>
+        <w:t xml:space="preserve"> Click global </w:t>
+      </w:r>
+      <w:r>
+        <w:rPr>
+          <w:rFonts w:ascii="Roboto" w:hAnsi="Roboto"/>
+          <w:sz w:val="22"/>
+          <w:szCs w:val="22"/>
+        </w:rPr>
+        <w:sym w:font="Wingdings" w:char="F0E0"/>
+      </w:r>
+      <w:r>
+        <w:rPr>
+          <w:rFonts w:ascii="Roboto" w:hAnsi="Roboto"/>
+          <w:sz w:val="22"/>
+          <w:szCs w:val="22"/>
+        </w:rPr>
+        <w:t xml:space="preserve"> Add credentials </w:t>
+      </w:r>
+      <w:r>
+        <w:rPr>
+          <w:rFonts w:ascii="Roboto" w:hAnsi="Roboto"/>
+          <w:sz w:val="22"/>
+          <w:szCs w:val="22"/>
+        </w:rPr>
+        <w:sym w:font="Wingdings" w:char="F0E0"/>
+      </w:r>
+      <w:r>
+        <w:rPr>
+          <w:rFonts w:ascii="Roboto" w:hAnsi="Roboto"/>
+          <w:sz w:val="22"/>
+          <w:szCs w:val="22"/>
+        </w:rPr>
+        <w:t xml:space="preserve"> Add </w:t>
+      </w:r>
+      <w:r>
+        <w:rPr>
+          <w:rFonts w:ascii="Roboto" w:hAnsi="Roboto"/>
+          <w:sz w:val="22"/>
+          <w:szCs w:val="22"/>
+        </w:rPr>
+        <w:t>username</w:t>
+      </w:r>
+      <w:r>
+        <w:rPr>
+          <w:rFonts w:ascii="Roboto" w:hAnsi="Roboto"/>
+          <w:sz w:val="22"/>
+          <w:szCs w:val="22"/>
+        </w:rPr>
+        <w:t xml:space="preserve"> (GitHub account name) </w:t>
+      </w:r>
+      <w:r>
+        <w:rPr>
+          <w:rFonts w:ascii="Roboto" w:hAnsi="Roboto"/>
+          <w:sz w:val="22"/>
+          <w:szCs w:val="22"/>
+        </w:rPr>
+        <w:sym w:font="Wingdings" w:char="F0E0"/>
+      </w:r>
+      <w:r>
+        <w:rPr>
+          <w:rFonts w:ascii="Roboto" w:hAnsi="Roboto"/>
+          <w:sz w:val="22"/>
+          <w:szCs w:val="22"/>
+        </w:rPr>
+        <w:t xml:space="preserve"> Password (the GitHub token) </w:t>
+      </w:r>
+      <w:r>
+        <w:rPr>
+          <w:rFonts w:ascii="Roboto" w:hAnsi="Roboto"/>
+          <w:sz w:val="22"/>
+          <w:szCs w:val="22"/>
+        </w:rPr>
+        <w:sym w:font="Wingdings" w:char="F0E0"/>
+      </w:r>
+      <w:r>
+        <w:rPr>
+          <w:rFonts w:ascii="Roboto" w:hAnsi="Roboto"/>
+          <w:sz w:val="22"/>
+          <w:szCs w:val="22"/>
+        </w:rPr>
+        <w:t xml:space="preserve"> give any ID </w:t>
+      </w:r>
+      <w:r>
+        <w:rPr>
+          <w:rFonts w:ascii="Roboto" w:hAnsi="Roboto"/>
+          <w:sz w:val="22"/>
+          <w:szCs w:val="22"/>
+        </w:rPr>
+        <w:sym w:font="Wingdings" w:char="F0E0"/>
+      </w:r>
+      <w:r>
+        <w:rPr>
+          <w:rFonts w:ascii="Roboto" w:hAnsi="Roboto"/>
+          <w:sz w:val="22"/>
+          <w:szCs w:val="22"/>
+        </w:rPr>
+        <w:t xml:space="preserve"> give same id for the description</w:t>
+      </w:r>
+    </w:p>
+    <w:p>
+      <w:pPr>
+        <w:pStyle w:val="ListParagraph"/>
+        <w:numPr>
+          <w:ilvl w:val="0"/>
+          <w:numId w:val="1"/>
+        </w:numPr>
+        <w:spacing w:line="360" w:lineRule="auto"/>
+        <w:jc w:val="both"/>
+        <w:rPr>
+          <w:rFonts w:ascii="Roboto" w:hAnsi="Roboto"/>
+          <w:sz w:val="22"/>
+          <w:szCs w:val="22"/>
+        </w:rPr>
+      </w:pPr>
+      <w:r>
+        <w:rPr>
+          <w:rFonts w:ascii="Roboto" w:hAnsi="Roboto"/>
+          <w:sz w:val="22"/>
+          <w:szCs w:val="22"/>
+        </w:rPr>
+        <w:t>Navigate to Jenkins Dashboard</w:t>
+      </w:r>
+      <w:r>
+        <w:rPr>
+          <w:rFonts w:ascii="Roboto" w:hAnsi="Roboto"/>
+          <w:sz w:val="22"/>
+          <w:szCs w:val="22"/>
+        </w:rPr>
+        <w:t xml:space="preserve"> again </w:t>
+      </w:r>
+      <w:r>
+        <w:rPr>
+          <w:rFonts w:ascii="Roboto" w:hAnsi="Roboto"/>
+          <w:sz w:val="22"/>
+          <w:szCs w:val="22"/>
+        </w:rPr>
+        <w:sym w:font="Wingdings" w:char="F0E0"/>
+      </w:r>
+      <w:r>
+        <w:rPr>
+          <w:rFonts w:ascii="Roboto" w:hAnsi="Roboto"/>
+          <w:sz w:val="22"/>
+          <w:szCs w:val="22"/>
+        </w:rPr>
+        <w:t xml:space="preserve"> click “New Item” </w:t>
+      </w:r>
+      <w:r>
+        <w:rPr>
+          <w:rFonts w:ascii="Roboto" w:hAnsi="Roboto"/>
+          <w:sz w:val="22"/>
+          <w:szCs w:val="22"/>
+        </w:rPr>
+        <w:sym w:font="Wingdings" w:char="F0E0"/>
+      </w:r>
+      <w:r>
+        <w:rPr>
+          <w:rFonts w:ascii="Roboto" w:hAnsi="Roboto"/>
+          <w:sz w:val="22"/>
+          <w:szCs w:val="22"/>
+        </w:rPr>
+        <w:t xml:space="preserve"> give a name </w:t>
+      </w:r>
+      <w:r>
+        <w:rPr>
+          <w:rFonts w:ascii="Roboto" w:hAnsi="Roboto"/>
+          <w:sz w:val="22"/>
+          <w:szCs w:val="22"/>
+        </w:rPr>
+        <w:sym w:font="Wingdings" w:char="F0E0"/>
+      </w:r>
+      <w:r>
+        <w:rPr>
+          <w:rFonts w:ascii="Roboto" w:hAnsi="Roboto"/>
+          <w:sz w:val="22"/>
+          <w:szCs w:val="22"/>
+        </w:rPr>
+        <w:t xml:space="preserve"> select pipeline </w:t>
+      </w:r>
+      <w:r>
+        <w:rPr>
+          <w:rFonts w:ascii="Roboto" w:hAnsi="Roboto"/>
+          <w:sz w:val="22"/>
+          <w:szCs w:val="22"/>
+        </w:rPr>
+        <w:sym w:font="Wingdings" w:char="F0E0"/>
+      </w:r>
+      <w:r>
+        <w:rPr>
+          <w:rFonts w:ascii="Roboto" w:hAnsi="Roboto"/>
+          <w:sz w:val="22"/>
+          <w:szCs w:val="22"/>
+        </w:rPr>
+        <w:t xml:space="preserve"> click “OK” </w:t>
+      </w:r>
+      <w:r>
+        <w:rPr>
+          <w:rFonts w:ascii="Roboto" w:hAnsi="Roboto"/>
+          <w:sz w:val="22"/>
+          <w:szCs w:val="22"/>
+        </w:rPr>
+        <w:sym w:font="Wingdings" w:char="F0E0"/>
+      </w:r>
+      <w:r>
+        <w:rPr>
+          <w:rFonts w:ascii="Roboto" w:hAnsi="Roboto"/>
+          <w:sz w:val="22"/>
+          <w:szCs w:val="22"/>
+        </w:rPr>
+        <w:t xml:space="preserve"> Under the Pipeline Section, select definition as “Pipeline script from SCM” </w:t>
+      </w:r>
+      <w:r>
+        <w:rPr>
+          <w:rFonts w:ascii="Roboto" w:hAnsi="Roboto"/>
+          <w:sz w:val="22"/>
+          <w:szCs w:val="22"/>
+        </w:rPr>
+        <w:sym w:font="Wingdings" w:char="F0E0"/>
+      </w:r>
+      <w:r>
+        <w:rPr>
+          <w:rFonts w:ascii="Roboto" w:hAnsi="Roboto"/>
+          <w:sz w:val="22"/>
+          <w:szCs w:val="22"/>
+        </w:rPr>
+        <w:t xml:space="preserve"> SCM should be git </w:t>
+      </w:r>
+      <w:r>
+        <w:rPr>
+          <w:rFonts w:ascii="Roboto" w:hAnsi="Roboto"/>
+          <w:sz w:val="22"/>
+          <w:szCs w:val="22"/>
+        </w:rPr>
+        <w:sym w:font="Wingdings" w:char="F0E0"/>
+      </w:r>
+      <w:r>
+        <w:rPr>
+          <w:rFonts w:ascii="Roboto" w:hAnsi="Roboto"/>
+          <w:sz w:val="22"/>
+          <w:szCs w:val="22"/>
+        </w:rPr>
+        <w:t xml:space="preserve"> Add the GitHub repo URL </w:t>
+      </w:r>
+      <w:r>
+        <w:rPr>
+          <w:rFonts w:ascii="Roboto" w:hAnsi="Roboto"/>
+          <w:sz w:val="22"/>
+          <w:szCs w:val="22"/>
+        </w:rPr>
+        <w:sym w:font="Wingdings" w:char="F0E0"/>
+      </w:r>
+      <w:r>
+        <w:rPr>
+          <w:rFonts w:ascii="Roboto" w:hAnsi="Roboto"/>
+          <w:sz w:val="22"/>
+          <w:szCs w:val="22"/>
+        </w:rPr>
+        <w:t xml:space="preserve"> Select the GitHub credentials </w:t>
+      </w:r>
+      <w:r>
+        <w:rPr>
+          <w:rFonts w:ascii="Roboto" w:hAnsi="Roboto"/>
+          <w:sz w:val="22"/>
+          <w:szCs w:val="22"/>
+        </w:rPr>
+        <w:sym w:font="Wingdings" w:char="F0E0"/>
+      </w:r>
+      <w:r>
+        <w:rPr>
+          <w:rFonts w:ascii="Roboto" w:hAnsi="Roboto"/>
+          <w:sz w:val="22"/>
+          <w:szCs w:val="22"/>
+        </w:rPr>
+        <w:t xml:space="preserve"> select the branch </w:t>
+      </w:r>
+      <w:r>
+        <w:rPr>
+          <w:rFonts w:ascii="Roboto" w:hAnsi="Roboto"/>
+          <w:sz w:val="22"/>
+          <w:szCs w:val="22"/>
+        </w:rPr>
+        <w:sym w:font="Wingdings" w:char="F0E0"/>
+      </w:r>
+      <w:r>
+        <w:rPr>
+          <w:rFonts w:ascii="Roboto" w:hAnsi="Roboto"/>
+          <w:sz w:val="22"/>
+          <w:szCs w:val="22"/>
+        </w:rPr>
+        <w:t xml:space="preserve"> Apply and Save</w:t>
+      </w:r>
+    </w:p>
+    <w:p>
+      <w:pPr>
+        <w:pStyle w:val="ListParagraph"/>
+        <w:numPr>
+          <w:ilvl w:val="0"/>
+          <w:numId w:val="1"/>
+        </w:numPr>
+        <w:spacing w:line="360" w:lineRule="auto"/>
+        <w:jc w:val="both"/>
+        <w:rPr>
+          <w:rFonts w:ascii="Roboto" w:hAnsi="Roboto"/>
+          <w:sz w:val="22"/>
+          <w:szCs w:val="22"/>
+        </w:rPr>
+      </w:pPr>
+      <w:r>
+        <w:rPr>
+          <w:rFonts w:ascii="Roboto" w:hAnsi="Roboto"/>
+          <w:sz w:val="22"/>
+          <w:szCs w:val="22"/>
+        </w:rPr>
+        <w:t xml:space="preserve">Then go to pipeline syntax </w:t>
+      </w:r>
+      <w:r>
+        <w:rPr>
+          <w:rFonts w:ascii="Roboto" w:hAnsi="Roboto"/>
+          <w:sz w:val="22"/>
+          <w:szCs w:val="22"/>
+        </w:rPr>
+        <w:sym w:font="Wingdings" w:char="F0E0"/>
+      </w:r>
+      <w:r>
+        <w:rPr>
+          <w:rFonts w:ascii="Roboto" w:hAnsi="Roboto"/>
+          <w:sz w:val="22"/>
+          <w:szCs w:val="22"/>
+        </w:rPr>
+        <w:t xml:space="preserve"> under sample step select “Checkout from version control” </w:t>
+      </w:r>
+      <w:r>
+        <w:rPr>
+          <w:rFonts w:ascii="Roboto" w:hAnsi="Roboto"/>
+          <w:sz w:val="22"/>
+          <w:szCs w:val="22"/>
+        </w:rPr>
+        <w:sym w:font="Wingdings" w:char="F0E0"/>
+      </w:r>
+      <w:r>
+        <w:rPr>
+          <w:rFonts w:ascii="Roboto" w:hAnsi="Roboto"/>
+          <w:sz w:val="22"/>
+          <w:szCs w:val="22"/>
+        </w:rPr>
+        <w:t xml:space="preserve"> Give the URL of the GitHub repo and other necessary details</w:t>
+      </w:r>
+      <w:r>
+        <w:rPr>
+          <w:rFonts w:ascii="Roboto" w:hAnsi="Roboto"/>
+          <w:sz w:val="22"/>
+          <w:szCs w:val="22"/>
+        </w:rPr>
+        <w:t xml:space="preserve"> </w:t>
+      </w:r>
+      <w:r>
+        <w:rPr>
+          <w:rFonts w:ascii="Roboto" w:hAnsi="Roboto"/>
+          <w:sz w:val="22"/>
+          <w:szCs w:val="22"/>
+        </w:rPr>
+        <w:sym w:font="Wingdings" w:char="F0E0"/>
+      </w:r>
+      <w:r>
+        <w:rPr>
+          <w:rFonts w:ascii="Roboto" w:hAnsi="Roboto"/>
+          <w:sz w:val="22"/>
+          <w:szCs w:val="22"/>
+        </w:rPr>
+        <w:t xml:space="preserve"> Generate pipeline Script</w:t>
+      </w:r>
+      <w:r>
+        <w:rPr>
+          <w:rFonts w:ascii="Roboto" w:hAnsi="Roboto"/>
+          <w:sz w:val="22"/>
+          <w:szCs w:val="22"/>
+        </w:rPr>
+        <w:t xml:space="preserve"> </w:t>
+      </w:r>
+      <w:r>
+        <w:rPr>
+          <w:rFonts w:ascii="Roboto" w:hAnsi="Roboto"/>
+          <w:sz w:val="22"/>
+          <w:szCs w:val="22"/>
+        </w:rPr>
+        <w:sym w:font="Wingdings" w:char="F0E0"/>
+      </w:r>
+      <w:r>
+        <w:rPr>
+          <w:rFonts w:ascii="Roboto" w:hAnsi="Roboto"/>
+          <w:sz w:val="22"/>
+          <w:szCs w:val="22"/>
+        </w:rPr>
+        <w:t xml:space="preserve"> Copy the script code</w:t>
+      </w:r>
+    </w:p>
+    <w:p>
+      <w:pPr>
+        <w:spacing w:line="360" w:lineRule="auto"/>
+        <w:jc w:val="both"/>
+        <w:rPr>
+          <w:rFonts w:ascii="Roboto" w:hAnsi="Roboto"/>
+          <w:sz w:val="22"/>
+          <w:szCs w:val="22"/>
+        </w:rPr>
+      </w:pPr>
+    </w:p>
+    <w:p>
+      <w:pPr>
+        <w:pStyle w:val="ListParagraph"/>
+        <w:numPr>
+          <w:ilvl w:val="0"/>
+          <w:numId w:val="8"/>
+        </w:numPr>
+        <w:spacing w:line="360" w:lineRule="auto"/>
+        <w:jc w:val="both"/>
+        <w:rPr>
+          <w:rFonts w:ascii="Roboto" w:hAnsi="Roboto"/>
+          <w:b/>
+          <w:bCs/>
+        </w:rPr>
+      </w:pPr>
+      <w:proofErr w:type="spellStart"/>
+      <w:r>
+        <w:rPr>
+          <w:rFonts w:ascii="Roboto" w:hAnsi="Roboto"/>
+          <w:b/>
+          <w:bCs/>
+        </w:rPr>
+        <w:t>Dockerization</w:t>
+      </w:r>
+      <w:proofErr w:type="spellEnd"/>
+      <w:r>
+        <w:rPr>
+          <w:rFonts w:ascii="Roboto" w:hAnsi="Roboto"/>
+          <w:b/>
+          <w:bCs/>
+        </w:rPr>
+        <w:t xml:space="preserve"> of the Project</w:t>
+      </w:r>
+      <w:r>
+        <w:rPr>
+          <w:rFonts w:ascii="Roboto" w:hAnsi="Roboto"/>
+          <w:b/>
+          <w:bCs/>
+        </w:rPr>
+        <w:t xml:space="preserve"> / </w:t>
+      </w:r>
+      <w:r>
+        <w:rPr>
+          <w:rFonts w:ascii="Roboto" w:hAnsi="Roboto"/>
+          <w:b/>
+          <w:bCs/>
+        </w:rPr>
+        <w:t xml:space="preserve">Create a </w:t>
+      </w:r>
+      <w:proofErr w:type="spellStart"/>
+      <w:r>
+        <w:rPr>
+          <w:rFonts w:ascii="Roboto" w:hAnsi="Roboto"/>
+          <w:b/>
+          <w:bCs/>
+        </w:rPr>
+        <w:t>venv</w:t>
+      </w:r>
+      <w:proofErr w:type="spellEnd"/>
+      <w:r>
+        <w:rPr>
+          <w:rFonts w:ascii="Roboto" w:hAnsi="Roboto"/>
+          <w:b/>
+          <w:bCs/>
+        </w:rPr>
+        <w:t xml:space="preserve"> in the Jenkins</w:t>
+      </w:r>
+      <w:r>
+        <w:rPr>
+          <w:rFonts w:ascii="Roboto" w:hAnsi="Roboto"/>
+          <w:b/>
+          <w:bCs/>
+        </w:rPr>
+        <w:t xml:space="preserve"> / Push image to GCR</w:t>
+      </w:r>
+    </w:p>
+    <w:p>
+      <w:pPr>
+        <w:pStyle w:val="ListParagraph"/>
+        <w:numPr>
+          <w:ilvl w:val="0"/>
+          <w:numId w:val="1"/>
+        </w:numPr>
+        <w:spacing w:line="360" w:lineRule="auto"/>
+        <w:jc w:val="both"/>
+        <w:rPr>
+          <w:rFonts w:ascii="Roboto" w:hAnsi="Roboto"/>
+          <w:sz w:val="22"/>
+          <w:szCs w:val="22"/>
+        </w:rPr>
+      </w:pPr>
+      <w:r>
+        <w:rPr>
+          <w:rFonts w:ascii="Roboto" w:hAnsi="Roboto"/>
+          <w:sz w:val="22"/>
+          <w:szCs w:val="22"/>
+        </w:rPr>
+        <w:t xml:space="preserve">Navigate to VS code again </w:t>
+      </w:r>
+      <w:r>
+        <w:rPr>
+          <w:rFonts w:ascii="Roboto" w:hAnsi="Roboto"/>
+          <w:sz w:val="22"/>
+          <w:szCs w:val="22"/>
+        </w:rPr>
+        <w:sym w:font="Wingdings" w:char="F0E0"/>
+      </w:r>
+      <w:r>
+        <w:rPr>
+          <w:rFonts w:ascii="Roboto" w:hAnsi="Roboto"/>
+          <w:sz w:val="22"/>
+          <w:szCs w:val="22"/>
+        </w:rPr>
+        <w:t xml:space="preserve"> Create a file called “</w:t>
+      </w:r>
+      <w:proofErr w:type="spellStart"/>
+      <w:r>
+        <w:rPr>
+          <w:rFonts w:ascii="Roboto" w:hAnsi="Roboto"/>
+          <w:sz w:val="22"/>
+          <w:szCs w:val="22"/>
+        </w:rPr>
+        <w:t>Jenkinsfile</w:t>
+      </w:r>
+      <w:proofErr w:type="spellEnd"/>
+      <w:r>
+        <w:rPr>
+          <w:rFonts w:ascii="Roboto" w:hAnsi="Roboto"/>
+          <w:sz w:val="22"/>
+          <w:szCs w:val="22"/>
+        </w:rPr>
+        <w:t xml:space="preserve">” </w:t>
+      </w:r>
+      <w:r>
+        <w:rPr>
+          <w:rFonts w:ascii="Roboto" w:hAnsi="Roboto"/>
+          <w:sz w:val="22"/>
+          <w:szCs w:val="22"/>
+        </w:rPr>
+        <w:sym w:font="Wingdings" w:char="F0E0"/>
+      </w:r>
+      <w:r>
+        <w:rPr>
+          <w:rFonts w:ascii="Roboto" w:hAnsi="Roboto"/>
+          <w:sz w:val="22"/>
+          <w:szCs w:val="22"/>
+        </w:rPr>
+        <w:t xml:space="preserve"> Paste the Code</w:t>
+      </w:r>
+    </w:p>
+    <w:p>
+      <w:pPr>
+        <w:pStyle w:val="ListParagraph"/>
+        <w:numPr>
+          <w:ilvl w:val="0"/>
+          <w:numId w:val="1"/>
+        </w:numPr>
+        <w:spacing w:line="360" w:lineRule="auto"/>
+        <w:jc w:val="both"/>
+        <w:rPr>
+          <w:rFonts w:ascii="Roboto" w:hAnsi="Roboto"/>
+          <w:sz w:val="22"/>
+          <w:szCs w:val="22"/>
+        </w:rPr>
+      </w:pPr>
+      <w:r>
+        <w:rPr>
+          <w:rFonts w:ascii="Roboto" w:hAnsi="Roboto"/>
+          <w:sz w:val="22"/>
+          <w:szCs w:val="22"/>
+        </w:rPr>
+        <w:t xml:space="preserve">Before running the stage related to “Building and pushing image to GCR”, we </w:t>
+      </w:r>
+      <w:r>
+        <w:rPr>
+          <w:rFonts w:ascii="Roboto" w:hAnsi="Roboto"/>
+          <w:sz w:val="22"/>
+          <w:szCs w:val="22"/>
+        </w:rPr>
+        <w:t>must</w:t>
+      </w:r>
+      <w:r>
+        <w:rPr>
+          <w:rFonts w:ascii="Roboto" w:hAnsi="Roboto"/>
+          <w:sz w:val="22"/>
+          <w:szCs w:val="22"/>
+        </w:rPr>
+        <w:t xml:space="preserve"> install google cloud CLI in “</w:t>
+      </w:r>
+      <w:proofErr w:type="spellStart"/>
+      <w:r>
+        <w:rPr>
+          <w:rFonts w:ascii="Roboto" w:hAnsi="Roboto"/>
+          <w:sz w:val="22"/>
+          <w:szCs w:val="22"/>
+        </w:rPr>
+        <w:t>custom_jenkins</w:t>
+      </w:r>
+      <w:proofErr w:type="spellEnd"/>
+      <w:r>
+        <w:rPr>
+          <w:rFonts w:ascii="Roboto" w:hAnsi="Roboto"/>
+          <w:sz w:val="22"/>
+          <w:szCs w:val="22"/>
+        </w:rPr>
+        <w:t>” folder</w:t>
+      </w:r>
+    </w:p>
+    <w:p>
+      <w:pPr>
+        <w:pStyle w:val="ListParagraph"/>
+        <w:numPr>
+          <w:ilvl w:val="0"/>
+          <w:numId w:val="1"/>
+        </w:numPr>
+        <w:spacing w:line="360" w:lineRule="auto"/>
+        <w:jc w:val="both"/>
+        <w:rPr>
+          <w:rFonts w:ascii="Roboto" w:hAnsi="Roboto"/>
+          <w:sz w:val="22"/>
+          <w:szCs w:val="22"/>
+        </w:rPr>
+      </w:pPr>
+      <w:r>
+        <w:rPr>
+          <w:rFonts w:ascii="Roboto" w:hAnsi="Roboto"/>
+          <w:sz w:val="22"/>
+          <w:szCs w:val="22"/>
+        </w:rPr>
+        <w:t>Run below code inside “</w:t>
+      </w:r>
+      <w:proofErr w:type="spellStart"/>
+      <w:r>
+        <w:rPr>
+          <w:rFonts w:ascii="Roboto" w:hAnsi="Roboto"/>
+          <w:sz w:val="22"/>
+          <w:szCs w:val="22"/>
+        </w:rPr>
+        <w:t>custom_jenkins</w:t>
+      </w:r>
+      <w:proofErr w:type="spellEnd"/>
+      <w:r>
+        <w:rPr>
+          <w:rFonts w:ascii="Roboto" w:hAnsi="Roboto"/>
+          <w:sz w:val="22"/>
+          <w:szCs w:val="22"/>
+        </w:rPr>
+        <w:t>” folder</w:t>
+      </w:r>
+    </w:p>
+    <w:p>
+      <w:pPr>
+        <w:pStyle w:val="ListParagraph"/>
+        <w:spacing w:line="360" w:lineRule="auto"/>
+        <w:ind w:left="2160"/>
+        <w:jc w:val="both"/>
+        <w:rPr>
+          <w:rFonts w:ascii="Roboto" w:hAnsi="Roboto"/>
+          <w:sz w:val="22"/>
+          <w:szCs w:val="22"/>
+        </w:rPr>
+      </w:pPr>
+      <w:r>
+        <w:rPr>
+          <w:rFonts w:ascii="Roboto" w:hAnsi="Roboto"/>
+          <w:sz w:val="22"/>
+          <w:szCs w:val="22"/>
+        </w:rPr>
+        <w:t xml:space="preserve">&gt;&gt; docker exec -u root -it </w:t>
+      </w:r>
+      <w:proofErr w:type="spellStart"/>
+      <w:r>
+        <w:rPr>
+          <w:rFonts w:ascii="Roboto" w:hAnsi="Roboto"/>
+          <w:sz w:val="22"/>
+          <w:szCs w:val="22"/>
+        </w:rPr>
+        <w:t>jenkins-dind</w:t>
+      </w:r>
+      <w:proofErr w:type="spellEnd"/>
+      <w:r>
+        <w:rPr>
+          <w:rFonts w:ascii="Roboto" w:hAnsi="Roboto"/>
+          <w:sz w:val="22"/>
+          <w:szCs w:val="22"/>
+        </w:rPr>
+        <w:t xml:space="preserve"> bash</w:t>
+      </w:r>
+    </w:p>
+    <w:p>
+      <w:pPr>
+        <w:pStyle w:val="ListParagraph"/>
+        <w:spacing w:line="360" w:lineRule="auto"/>
+        <w:ind w:left="2160"/>
+        <w:jc w:val="both"/>
+        <w:rPr>
+          <w:rFonts w:ascii="Roboto" w:hAnsi="Roboto"/>
+          <w:sz w:val="22"/>
+          <w:szCs w:val="22"/>
+        </w:rPr>
+      </w:pPr>
+      <w:r>
+        <w:rPr>
+          <w:rFonts w:ascii="Roboto" w:hAnsi="Roboto"/>
+          <w:sz w:val="22"/>
+          <w:szCs w:val="22"/>
+        </w:rPr>
+        <w:t>&gt;&gt; apt-get update</w:t>
+      </w:r>
+    </w:p>
+    <w:p>
+      <w:pPr>
+        <w:pStyle w:val="ListParagraph"/>
+        <w:spacing w:line="360" w:lineRule="auto"/>
+        <w:ind w:left="2160"/>
+        <w:jc w:val="both"/>
+        <w:rPr>
+          <w:rFonts w:ascii="Roboto" w:hAnsi="Roboto"/>
+          <w:sz w:val="22"/>
+          <w:szCs w:val="22"/>
+        </w:rPr>
+      </w:pPr>
+      <w:r>
+        <w:rPr>
+          <w:rFonts w:ascii="Roboto" w:hAnsi="Roboto"/>
+          <w:sz w:val="22"/>
+          <w:szCs w:val="22"/>
+        </w:rPr>
+        <w:t xml:space="preserve">&gt;&gt; apt-get install -y curl apt-transport-https ca-certificates </w:t>
+      </w:r>
+      <w:proofErr w:type="spellStart"/>
+      <w:r>
+        <w:rPr>
+          <w:rFonts w:ascii="Roboto" w:hAnsi="Roboto"/>
+          <w:sz w:val="22"/>
+          <w:szCs w:val="22"/>
+        </w:rPr>
+        <w:t>gnupg</w:t>
+      </w:r>
+      <w:proofErr w:type="spellEnd"/>
+    </w:p>
+    <w:p>
+      <w:pPr>
+        <w:pStyle w:val="ListParagraph"/>
+        <w:spacing w:line="360" w:lineRule="auto"/>
+        <w:ind w:left="2160"/>
+        <w:jc w:val="both"/>
+        <w:rPr>
+          <w:rFonts w:ascii="Roboto" w:hAnsi="Roboto"/>
+          <w:sz w:val="22"/>
+          <w:szCs w:val="22"/>
+        </w:rPr>
+      </w:pPr>
+      <w:r>
+        <w:rPr>
+          <w:rFonts w:ascii="Roboto" w:hAnsi="Roboto"/>
+          <w:sz w:val="22"/>
+          <w:szCs w:val="22"/>
+        </w:rPr>
+        <w:t>&gt;&gt; curl https://packages.cloud.google.com/apt/doc/apt-key.gpg | apt-key add -</w:t>
+      </w:r>
+    </w:p>
+    <w:p>
+      <w:pPr>
+        <w:pStyle w:val="ListParagraph"/>
+        <w:spacing w:line="360" w:lineRule="auto"/>
+        <w:ind w:left="2160"/>
+        <w:jc w:val="both"/>
+        <w:rPr>
+          <w:rFonts w:ascii="Roboto" w:hAnsi="Roboto"/>
+          <w:sz w:val="22"/>
+          <w:szCs w:val="22"/>
+        </w:rPr>
+      </w:pPr>
+      <w:r>
+        <w:rPr>
+          <w:rFonts w:ascii="Roboto" w:hAnsi="Roboto"/>
+          <w:sz w:val="22"/>
+          <w:szCs w:val="22"/>
+        </w:rPr>
+        <w:t xml:space="preserve">&gt;&gt; </w:t>
+      </w:r>
+      <w:r>
+        <w:rPr>
+          <w:rFonts w:ascii="Roboto" w:hAnsi="Roboto"/>
+          <w:sz w:val="22"/>
+          <w:szCs w:val="22"/>
+        </w:rPr>
+        <w:t>echo "deb https://packages.cloud.google.com/apt cloud-</w:t>
+      </w:r>
+      <w:proofErr w:type="spellStart"/>
+      <w:r>
+        <w:rPr>
+          <w:rFonts w:ascii="Roboto" w:hAnsi="Roboto"/>
+          <w:sz w:val="22"/>
+          <w:szCs w:val="22"/>
+        </w:rPr>
+        <w:t>sdk</w:t>
+      </w:r>
+      <w:proofErr w:type="spellEnd"/>
+      <w:r>
+        <w:rPr>
+          <w:rFonts w:ascii="Roboto" w:hAnsi="Roboto"/>
+          <w:sz w:val="22"/>
+          <w:szCs w:val="22"/>
+        </w:rPr>
+        <w:t xml:space="preserve"> main" | tee -a /etc/apt/</w:t>
+      </w:r>
+      <w:proofErr w:type="spellStart"/>
+      <w:r>
+        <w:rPr>
+          <w:rFonts w:ascii="Roboto" w:hAnsi="Roboto"/>
+          <w:sz w:val="22"/>
+          <w:szCs w:val="22"/>
+        </w:rPr>
+        <w:t>sources.list.d</w:t>
+      </w:r>
+      <w:proofErr w:type="spellEnd"/>
+      <w:r>
+        <w:rPr>
+          <w:rFonts w:ascii="Roboto" w:hAnsi="Roboto"/>
+          <w:sz w:val="22"/>
+          <w:szCs w:val="22"/>
+        </w:rPr>
+        <w:t>/google-cloud-</w:t>
+      </w:r>
+      <w:proofErr w:type="spellStart"/>
+      <w:r>
+        <w:rPr>
+          <w:rFonts w:ascii="Roboto" w:hAnsi="Roboto"/>
+          <w:sz w:val="22"/>
+          <w:szCs w:val="22"/>
+        </w:rPr>
+        <w:t>sdk.list</w:t>
+      </w:r>
+      <w:proofErr w:type="spellEnd"/>
+    </w:p>
+    <w:p>
+      <w:pPr>
+        <w:pStyle w:val="ListParagraph"/>
+        <w:spacing w:line="360" w:lineRule="auto"/>
+        <w:ind w:left="2160"/>
+        <w:jc w:val="both"/>
+        <w:rPr>
+          <w:rFonts w:ascii="Roboto" w:hAnsi="Roboto"/>
+          <w:sz w:val="22"/>
+          <w:szCs w:val="22"/>
+        </w:rPr>
+      </w:pPr>
+      <w:r>
+        <w:rPr>
+          <w:rFonts w:ascii="Roboto" w:hAnsi="Roboto"/>
+          <w:sz w:val="22"/>
+          <w:szCs w:val="22"/>
+        </w:rPr>
+        <w:t xml:space="preserve">&gt;&gt; </w:t>
+      </w:r>
+      <w:r>
+        <w:rPr>
+          <w:rFonts w:ascii="Roboto" w:hAnsi="Roboto"/>
+          <w:sz w:val="22"/>
+          <w:szCs w:val="22"/>
+        </w:rPr>
+        <w:t>apt-get update &amp;&amp; apt-get install -y google-cloud-</w:t>
+      </w:r>
+      <w:proofErr w:type="spellStart"/>
+      <w:r>
+        <w:rPr>
+          <w:rFonts w:ascii="Roboto" w:hAnsi="Roboto"/>
+          <w:sz w:val="22"/>
+          <w:szCs w:val="22"/>
+        </w:rPr>
+        <w:t>sdk</w:t>
+      </w:r>
+      <w:proofErr w:type="spellEnd"/>
+    </w:p>
+    <w:p>
+      <w:pPr>
+        <w:pStyle w:val="ListParagraph"/>
+        <w:spacing w:line="360" w:lineRule="auto"/>
+        <w:ind w:left="2160"/>
+        <w:jc w:val="both"/>
+        <w:rPr>
+          <w:rFonts w:ascii="Roboto" w:hAnsi="Roboto"/>
+          <w:sz w:val="22"/>
+          <w:szCs w:val="22"/>
+        </w:rPr>
+      </w:pPr>
+      <w:r>
+        <w:rPr>
+          <w:rFonts w:ascii="Roboto" w:hAnsi="Roboto"/>
+          <w:sz w:val="22"/>
+          <w:szCs w:val="22"/>
+        </w:rPr>
+        <w:t xml:space="preserve">&gt;&gt; </w:t>
+      </w:r>
+      <w:proofErr w:type="spellStart"/>
+      <w:r>
+        <w:rPr>
+          <w:rFonts w:ascii="Roboto" w:hAnsi="Roboto"/>
+          <w:sz w:val="22"/>
+          <w:szCs w:val="22"/>
+        </w:rPr>
+        <w:t>gcloud</w:t>
+      </w:r>
+      <w:proofErr w:type="spellEnd"/>
+      <w:r>
+        <w:rPr>
+          <w:rFonts w:ascii="Roboto" w:hAnsi="Roboto"/>
+          <w:sz w:val="22"/>
+          <w:szCs w:val="22"/>
+        </w:rPr>
+        <w:t xml:space="preserve"> </w:t>
+      </w:r>
+      <w:r>
+        <w:rPr>
+          <w:rFonts w:ascii="Roboto" w:hAnsi="Roboto"/>
+          <w:sz w:val="22"/>
+          <w:szCs w:val="22"/>
+        </w:rPr>
+        <w:t>–</w:t>
+      </w:r>
+      <w:r>
+        <w:rPr>
+          <w:rFonts w:ascii="Roboto" w:hAnsi="Roboto"/>
+          <w:sz w:val="22"/>
+          <w:szCs w:val="22"/>
+        </w:rPr>
+        <w:t>version</w:t>
+      </w:r>
+    </w:p>
+    <w:p>
+      <w:pPr>
+        <w:pStyle w:val="ListParagraph"/>
+        <w:spacing w:line="360" w:lineRule="auto"/>
+        <w:ind w:left="2160"/>
+        <w:jc w:val="both"/>
+        <w:rPr>
+          <w:rFonts w:ascii="Roboto" w:hAnsi="Roboto"/>
+          <w:sz w:val="22"/>
+          <w:szCs w:val="22"/>
+        </w:rPr>
+      </w:pPr>
+      <w:r>
+        <w:rPr>
+          <w:rFonts w:ascii="Roboto" w:hAnsi="Roboto"/>
+          <w:sz w:val="22"/>
+          <w:szCs w:val="22"/>
+        </w:rPr>
+        <w:t xml:space="preserve">&gt;&gt; </w:t>
+      </w:r>
+      <w:proofErr w:type="spellStart"/>
+      <w:r>
+        <w:rPr>
+          <w:rFonts w:ascii="Roboto" w:hAnsi="Roboto"/>
+          <w:sz w:val="22"/>
+          <w:szCs w:val="22"/>
+        </w:rPr>
+        <w:t>groupadd</w:t>
+      </w:r>
+      <w:proofErr w:type="spellEnd"/>
+      <w:r>
+        <w:rPr>
+          <w:rFonts w:ascii="Roboto" w:hAnsi="Roboto"/>
+          <w:sz w:val="22"/>
+          <w:szCs w:val="22"/>
+        </w:rPr>
+        <w:t xml:space="preserve"> docker</w:t>
+      </w:r>
+    </w:p>
+    <w:p>
+      <w:pPr>
+        <w:pStyle w:val="ListParagraph"/>
+        <w:spacing w:line="360" w:lineRule="auto"/>
+        <w:ind w:left="2160"/>
+        <w:jc w:val="both"/>
+        <w:rPr>
+          <w:rFonts w:ascii="Roboto" w:hAnsi="Roboto"/>
+          <w:sz w:val="22"/>
+          <w:szCs w:val="22"/>
+        </w:rPr>
+      </w:pPr>
+      <w:r>
+        <w:rPr>
+          <w:rFonts w:ascii="Roboto" w:hAnsi="Roboto"/>
+          <w:sz w:val="22"/>
+          <w:szCs w:val="22"/>
+        </w:rPr>
+        <w:t xml:space="preserve">&gt;&gt; </w:t>
+      </w:r>
+      <w:proofErr w:type="spellStart"/>
+      <w:r>
+        <w:rPr>
+          <w:rFonts w:ascii="Roboto" w:hAnsi="Roboto"/>
+          <w:sz w:val="22"/>
+          <w:szCs w:val="22"/>
+        </w:rPr>
+        <w:t>usermod</w:t>
+      </w:r>
+      <w:proofErr w:type="spellEnd"/>
+      <w:r>
+        <w:rPr>
+          <w:rFonts w:ascii="Roboto" w:hAnsi="Roboto"/>
+          <w:sz w:val="22"/>
+          <w:szCs w:val="22"/>
+        </w:rPr>
+        <w:t xml:space="preserve"> -</w:t>
+      </w:r>
+      <w:proofErr w:type="spellStart"/>
+      <w:r>
+        <w:rPr>
+          <w:rFonts w:ascii="Roboto" w:hAnsi="Roboto"/>
+          <w:sz w:val="22"/>
+          <w:szCs w:val="22"/>
+        </w:rPr>
+        <w:t>aG</w:t>
+      </w:r>
+      <w:proofErr w:type="spellEnd"/>
+      <w:r>
+        <w:rPr>
+          <w:rFonts w:ascii="Roboto" w:hAnsi="Roboto"/>
+          <w:sz w:val="22"/>
+          <w:szCs w:val="22"/>
+        </w:rPr>
+        <w:t xml:space="preserve"> docker </w:t>
+      </w:r>
+      <w:proofErr w:type="spellStart"/>
+      <w:r>
+        <w:rPr>
+          <w:rFonts w:ascii="Roboto" w:hAnsi="Roboto"/>
+          <w:sz w:val="22"/>
+          <w:szCs w:val="22"/>
+        </w:rPr>
+        <w:t>jenkins</w:t>
+      </w:r>
+      <w:proofErr w:type="spellEnd"/>
+    </w:p>
+    <w:p>
+      <w:pPr>
+        <w:pStyle w:val="ListParagraph"/>
+        <w:spacing w:line="360" w:lineRule="auto"/>
+        <w:ind w:left="2160"/>
+        <w:jc w:val="both"/>
+        <w:rPr>
+          <w:rFonts w:ascii="Roboto" w:hAnsi="Roboto"/>
+          <w:sz w:val="22"/>
+          <w:szCs w:val="22"/>
+        </w:rPr>
+      </w:pPr>
+      <w:r>
+        <w:rPr>
+          <w:rFonts w:ascii="Roboto" w:hAnsi="Roboto"/>
+          <w:sz w:val="22"/>
+          <w:szCs w:val="22"/>
+        </w:rPr>
+        <w:t xml:space="preserve">&gt;&gt; </w:t>
+      </w:r>
+      <w:proofErr w:type="spellStart"/>
+      <w:r>
+        <w:rPr>
+          <w:rFonts w:ascii="Roboto" w:hAnsi="Roboto"/>
+          <w:sz w:val="22"/>
+          <w:szCs w:val="22"/>
+        </w:rPr>
+        <w:t>usermod</w:t>
+      </w:r>
+      <w:proofErr w:type="spellEnd"/>
+      <w:r>
+        <w:rPr>
+          <w:rFonts w:ascii="Roboto" w:hAnsi="Roboto"/>
+          <w:sz w:val="22"/>
+          <w:szCs w:val="22"/>
+        </w:rPr>
+        <w:t xml:space="preserve"> -</w:t>
+      </w:r>
+      <w:proofErr w:type="spellStart"/>
+      <w:r>
+        <w:rPr>
+          <w:rFonts w:ascii="Roboto" w:hAnsi="Roboto"/>
+          <w:sz w:val="22"/>
+          <w:szCs w:val="22"/>
+        </w:rPr>
+        <w:t>aG</w:t>
+      </w:r>
+      <w:proofErr w:type="spellEnd"/>
+      <w:r>
+        <w:rPr>
+          <w:rFonts w:ascii="Roboto" w:hAnsi="Roboto"/>
+          <w:sz w:val="22"/>
+          <w:szCs w:val="22"/>
+        </w:rPr>
+        <w:t xml:space="preserve"> root </w:t>
+      </w:r>
+      <w:proofErr w:type="spellStart"/>
+      <w:r>
+        <w:rPr>
+          <w:rFonts w:ascii="Roboto" w:hAnsi="Roboto"/>
+          <w:sz w:val="22"/>
+          <w:szCs w:val="22"/>
+        </w:rPr>
+        <w:t>jenkins</w:t>
+      </w:r>
+      <w:proofErr w:type="spellEnd"/>
+    </w:p>
+    <w:p>
+      <w:pPr>
+        <w:pStyle w:val="ListParagraph"/>
+        <w:spacing w:line="360" w:lineRule="auto"/>
+        <w:ind w:left="2160"/>
+        <w:jc w:val="both"/>
+        <w:rPr>
+          <w:rFonts w:ascii="Roboto" w:hAnsi="Roboto"/>
+          <w:sz w:val="22"/>
+          <w:szCs w:val="22"/>
+        </w:rPr>
+      </w:pPr>
+      <w:r>
+        <w:rPr>
+          <w:rFonts w:ascii="Roboto" w:hAnsi="Roboto"/>
+          <w:sz w:val="22"/>
+          <w:szCs w:val="22"/>
+        </w:rPr>
+        <w:t xml:space="preserve">&gt;&gt; </w:t>
+      </w:r>
+      <w:r>
+        <w:rPr>
+          <w:rFonts w:ascii="Roboto" w:hAnsi="Roboto"/>
+          <w:sz w:val="22"/>
+          <w:szCs w:val="22"/>
+        </w:rPr>
+        <w:t>exit</w:t>
+      </w:r>
+    </w:p>
+    <w:p>
+      <w:pPr>
+        <w:pStyle w:val="ListParagraph"/>
+        <w:spacing w:line="360" w:lineRule="auto"/>
+        <w:ind w:left="2160"/>
+        <w:jc w:val="both"/>
+        <w:rPr>
+          <w:rFonts w:ascii="Roboto" w:hAnsi="Roboto"/>
+          <w:sz w:val="22"/>
+          <w:szCs w:val="22"/>
+        </w:rPr>
+      </w:pPr>
+      <w:r>
+        <w:rPr>
+          <w:rFonts w:ascii="Roboto" w:hAnsi="Roboto"/>
+          <w:sz w:val="22"/>
+          <w:szCs w:val="22"/>
+        </w:rPr>
+        <w:t xml:space="preserve">&gt;&gt; docker restart </w:t>
+      </w:r>
+      <w:proofErr w:type="spellStart"/>
+      <w:r>
+        <w:rPr>
+          <w:rFonts w:ascii="Roboto" w:hAnsi="Roboto"/>
+          <w:sz w:val="22"/>
+          <w:szCs w:val="22"/>
+        </w:rPr>
+        <w:t>jenkins-dind</w:t>
+      </w:r>
+      <w:proofErr w:type="spellEnd"/>
+    </w:p>
+    <w:p>
+      <w:pPr>
+        <w:pStyle w:val="ListParagraph"/>
+        <w:numPr>
+          <w:ilvl w:val="0"/>
+          <w:numId w:val="1"/>
+        </w:numPr>
+        <w:spacing w:line="360" w:lineRule="auto"/>
+        <w:jc w:val="both"/>
+        <w:rPr>
+          <w:rFonts w:ascii="Roboto" w:hAnsi="Roboto"/>
+          <w:sz w:val="22"/>
+          <w:szCs w:val="22"/>
+        </w:rPr>
+      </w:pPr>
+      <w:r>
+        <w:rPr>
+          <w:rFonts w:ascii="Roboto" w:hAnsi="Roboto"/>
+          <w:sz w:val="22"/>
+          <w:szCs w:val="22"/>
+        </w:rPr>
+        <w:t xml:space="preserve">Refresh the Jenkins dashboard again </w:t>
+      </w:r>
+      <w:r>
+        <w:rPr>
+          <w:rFonts w:ascii="Roboto" w:hAnsi="Roboto"/>
+          <w:sz w:val="22"/>
+          <w:szCs w:val="22"/>
+        </w:rPr>
+        <w:sym w:font="Wingdings" w:char="F0E0"/>
+      </w:r>
+      <w:r>
+        <w:rPr>
+          <w:rFonts w:ascii="Roboto" w:hAnsi="Roboto"/>
+          <w:sz w:val="22"/>
+          <w:szCs w:val="22"/>
+        </w:rPr>
+        <w:t xml:space="preserve"> Manage Jenkins </w:t>
+      </w:r>
+      <w:r>
+        <w:rPr>
+          <w:rFonts w:ascii="Roboto" w:hAnsi="Roboto"/>
+          <w:sz w:val="22"/>
+          <w:szCs w:val="22"/>
+        </w:rPr>
+        <w:sym w:font="Wingdings" w:char="F0E0"/>
+      </w:r>
+      <w:r>
+        <w:rPr>
+          <w:rFonts w:ascii="Roboto" w:hAnsi="Roboto"/>
+          <w:sz w:val="22"/>
+          <w:szCs w:val="22"/>
+        </w:rPr>
+        <w:t xml:space="preserve"> Credentials </w:t>
+      </w:r>
+      <w:r>
+        <w:rPr>
+          <w:rFonts w:ascii="Roboto" w:hAnsi="Roboto"/>
+          <w:sz w:val="22"/>
+          <w:szCs w:val="22"/>
+        </w:rPr>
+        <w:sym w:font="Wingdings" w:char="F0E0"/>
+      </w:r>
+      <w:r>
+        <w:rPr>
+          <w:rFonts w:ascii="Roboto" w:hAnsi="Roboto"/>
+          <w:sz w:val="22"/>
+          <w:szCs w:val="22"/>
+        </w:rPr>
+        <w:t xml:space="preserve"> Under stores scoped to Jenkins </w:t>
+      </w:r>
+      <w:r>
+        <w:rPr>
+          <w:rFonts w:ascii="Roboto" w:hAnsi="Roboto"/>
+          <w:sz w:val="22"/>
+          <w:szCs w:val="22"/>
+        </w:rPr>
+        <w:sym w:font="Wingdings" w:char="F0E0"/>
+      </w:r>
+      <w:r>
+        <w:rPr>
+          <w:rFonts w:ascii="Roboto" w:hAnsi="Roboto"/>
+          <w:sz w:val="22"/>
+          <w:szCs w:val="22"/>
+        </w:rPr>
+        <w:t xml:space="preserve"> Global </w:t>
+      </w:r>
+      <w:r>
+        <w:rPr>
+          <w:rFonts w:ascii="Roboto" w:hAnsi="Roboto"/>
+          <w:sz w:val="22"/>
+          <w:szCs w:val="22"/>
+        </w:rPr>
+        <w:sym w:font="Wingdings" w:char="F0E0"/>
+      </w:r>
+      <w:r>
+        <w:rPr>
+          <w:rFonts w:ascii="Roboto" w:hAnsi="Roboto"/>
+          <w:sz w:val="22"/>
+          <w:szCs w:val="22"/>
+        </w:rPr>
+        <w:t xml:space="preserve"> Add credentials </w:t>
+      </w:r>
+      <w:r>
+        <w:rPr>
+          <w:rFonts w:ascii="Roboto" w:hAnsi="Roboto"/>
+          <w:sz w:val="22"/>
+          <w:szCs w:val="22"/>
+        </w:rPr>
+        <w:sym w:font="Wingdings" w:char="F0E0"/>
+      </w:r>
+      <w:r>
+        <w:rPr>
+          <w:rFonts w:ascii="Roboto" w:hAnsi="Roboto"/>
+          <w:sz w:val="22"/>
+          <w:szCs w:val="22"/>
+        </w:rPr>
+        <w:t xml:space="preserve"> Under the Kind, select secrete file </w:t>
+      </w:r>
+      <w:r>
+        <w:rPr>
+          <w:rFonts w:ascii="Roboto" w:hAnsi="Roboto"/>
+          <w:sz w:val="22"/>
+          <w:szCs w:val="22"/>
+        </w:rPr>
+        <w:sym w:font="Wingdings" w:char="F0E0"/>
+      </w:r>
+      <w:r>
+        <w:rPr>
+          <w:rFonts w:ascii="Roboto" w:hAnsi="Roboto"/>
+          <w:sz w:val="22"/>
+          <w:szCs w:val="22"/>
+        </w:rPr>
+        <w:t xml:space="preserve"> Upload the service key JSON file downloaded from google </w:t>
+      </w:r>
+      <w:r>
+        <w:rPr>
+          <w:rFonts w:ascii="Roboto" w:hAnsi="Roboto"/>
+          <w:sz w:val="22"/>
+          <w:szCs w:val="22"/>
+        </w:rPr>
+        <w:sym w:font="Wingdings" w:char="F0E0"/>
+      </w:r>
+      <w:r>
+        <w:rPr>
+          <w:rFonts w:ascii="Roboto" w:hAnsi="Roboto"/>
+          <w:sz w:val="22"/>
+          <w:szCs w:val="22"/>
+        </w:rPr>
+        <w:t xml:space="preserve"> Given any ID </w:t>
+      </w:r>
+      <w:r>
+        <w:rPr>
+          <w:rFonts w:ascii="Roboto" w:hAnsi="Roboto"/>
+          <w:sz w:val="22"/>
+          <w:szCs w:val="22"/>
+        </w:rPr>
+        <w:sym w:font="Wingdings" w:char="F0E0"/>
+      </w:r>
+      <w:r>
+        <w:rPr>
+          <w:rFonts w:ascii="Roboto" w:hAnsi="Roboto"/>
+          <w:sz w:val="22"/>
+          <w:szCs w:val="22"/>
+        </w:rPr>
+        <w:t xml:space="preserve"> Create</w:t>
+      </w:r>
+    </w:p>
+    <w:p>
+      <w:pPr>
+        <w:pStyle w:val="ListParagraph"/>
+        <w:numPr>
+          <w:ilvl w:val="0"/>
+          <w:numId w:val="1"/>
+        </w:numPr>
+        <w:spacing w:line="360" w:lineRule="auto"/>
+        <w:jc w:val="both"/>
+        <w:rPr>
+          <w:rFonts w:ascii="Roboto" w:hAnsi="Roboto"/>
+          <w:sz w:val="22"/>
+          <w:szCs w:val="22"/>
+        </w:rPr>
+      </w:pPr>
+      <w:r>
+        <w:rPr>
+          <w:rFonts w:ascii="Roboto" w:hAnsi="Roboto"/>
+          <w:sz w:val="22"/>
+          <w:szCs w:val="22"/>
+        </w:rPr>
+        <w:t xml:space="preserve">Navigate to VS code again </w:t>
+      </w:r>
+      <w:r>
+        <w:rPr>
+          <w:rFonts w:ascii="Roboto" w:hAnsi="Roboto"/>
+          <w:sz w:val="22"/>
+          <w:szCs w:val="22"/>
+        </w:rPr>
+        <w:sym w:font="Wingdings" w:char="F0E0"/>
+      </w:r>
+      <w:r>
+        <w:rPr>
+          <w:rFonts w:ascii="Roboto" w:hAnsi="Roboto"/>
+          <w:sz w:val="22"/>
+          <w:szCs w:val="22"/>
+        </w:rPr>
+        <w:t xml:space="preserve"> Create a file called “</w:t>
+      </w:r>
+      <w:proofErr w:type="spellStart"/>
+      <w:r>
+        <w:rPr>
+          <w:rFonts w:ascii="Roboto" w:hAnsi="Roboto"/>
+          <w:sz w:val="22"/>
+          <w:szCs w:val="22"/>
+        </w:rPr>
+        <w:t>Dockerfile</w:t>
+      </w:r>
+      <w:proofErr w:type="spellEnd"/>
+      <w:r>
+        <w:rPr>
+          <w:rFonts w:ascii="Roboto" w:hAnsi="Roboto"/>
+          <w:sz w:val="22"/>
+          <w:szCs w:val="22"/>
+        </w:rPr>
+        <w:t xml:space="preserve">” (This will use to docker our project) </w:t>
+      </w:r>
+      <w:r>
+        <w:rPr>
+          <w:rFonts w:ascii="Roboto" w:hAnsi="Roboto"/>
+          <w:sz w:val="22"/>
+          <w:szCs w:val="22"/>
+        </w:rPr>
+        <w:sym w:font="Wingdings" w:char="F0E0"/>
+      </w:r>
+      <w:r>
+        <w:rPr>
+          <w:rFonts w:ascii="Roboto" w:hAnsi="Roboto"/>
+          <w:sz w:val="22"/>
+          <w:szCs w:val="22"/>
+        </w:rPr>
+        <w:t xml:space="preserve"> Paste the Code</w:t>
+      </w:r>
+    </w:p>
+    <w:p>
+      <w:pPr>
+        <w:pStyle w:val="ListParagraph"/>
+        <w:numPr>
+          <w:ilvl w:val="0"/>
+          <w:numId w:val="1"/>
+        </w:numPr>
+        <w:spacing w:line="360" w:lineRule="auto"/>
+        <w:jc w:val="both"/>
+        <w:rPr>
+          <w:rFonts w:ascii="Roboto" w:hAnsi="Roboto"/>
+          <w:sz w:val="22"/>
+          <w:szCs w:val="22"/>
+        </w:rPr>
+      </w:pPr>
+      <w:r>
+        <w:rPr>
+          <w:rFonts w:ascii="Roboto" w:hAnsi="Roboto"/>
+          <w:sz w:val="22"/>
+          <w:szCs w:val="22"/>
+        </w:rPr>
+        <w:t xml:space="preserve">Navigate to GCP </w:t>
+      </w:r>
+      <w:r>
+        <w:rPr>
+          <w:rFonts w:ascii="Roboto" w:hAnsi="Roboto"/>
+          <w:sz w:val="22"/>
+          <w:szCs w:val="22"/>
+        </w:rPr>
+        <w:sym w:font="Wingdings" w:char="F0E0"/>
+      </w:r>
+      <w:r>
+        <w:rPr>
+          <w:rFonts w:ascii="Roboto" w:hAnsi="Roboto"/>
+          <w:sz w:val="22"/>
+          <w:szCs w:val="22"/>
+        </w:rPr>
+        <w:t xml:space="preserve"> API Service </w:t>
+      </w:r>
+      <w:r>
+        <w:rPr>
+          <w:rFonts w:ascii="Roboto" w:hAnsi="Roboto"/>
+          <w:sz w:val="22"/>
+          <w:szCs w:val="22"/>
+        </w:rPr>
+        <w:sym w:font="Wingdings" w:char="F0E0"/>
+      </w:r>
+      <w:r>
+        <w:rPr>
+          <w:rFonts w:ascii="Roboto" w:hAnsi="Roboto"/>
+          <w:sz w:val="22"/>
+          <w:szCs w:val="22"/>
+        </w:rPr>
+        <w:t xml:space="preserve"> Select service as Google Container Registry API, Artifact Registry API, cloud Resource manager API </w:t>
+      </w:r>
+      <w:r>
+        <w:rPr>
+          <w:rFonts w:ascii="Roboto" w:hAnsi="Roboto"/>
+          <w:sz w:val="22"/>
+          <w:szCs w:val="22"/>
+        </w:rPr>
+        <w:sym w:font="Wingdings" w:char="F0E0"/>
+      </w:r>
+      <w:r>
+        <w:rPr>
+          <w:rFonts w:ascii="Roboto" w:hAnsi="Roboto"/>
+          <w:sz w:val="22"/>
+          <w:szCs w:val="22"/>
+        </w:rPr>
+        <w:t xml:space="preserve"> Enable</w:t>
+      </w:r>
+    </w:p>
+    <w:p>
+      <w:pPr>
+        <w:pStyle w:val="ListParagraph"/>
+        <w:numPr>
+          <w:ilvl w:val="0"/>
+          <w:numId w:val="1"/>
+        </w:numPr>
+        <w:spacing w:line="360" w:lineRule="auto"/>
+        <w:jc w:val="both"/>
+        <w:rPr>
+          <w:rFonts w:ascii="Roboto" w:hAnsi="Roboto"/>
+          <w:sz w:val="22"/>
+          <w:szCs w:val="22"/>
+        </w:rPr>
+      </w:pPr>
+      <w:r>
+        <w:rPr>
+          <w:rFonts w:ascii="Roboto" w:hAnsi="Roboto"/>
+          <w:sz w:val="22"/>
+          <w:szCs w:val="22"/>
+        </w:rPr>
+        <w:t xml:space="preserve">Go to IAM Admin </w:t>
+      </w:r>
+      <w:r>
+        <w:rPr>
+          <w:rFonts w:ascii="Roboto" w:hAnsi="Roboto"/>
+          <w:sz w:val="22"/>
+          <w:szCs w:val="22"/>
+        </w:rPr>
+        <w:sym w:font="Wingdings" w:char="F0E0"/>
+      </w:r>
+      <w:r>
+        <w:rPr>
+          <w:rFonts w:ascii="Roboto" w:hAnsi="Roboto"/>
+          <w:sz w:val="22"/>
+          <w:szCs w:val="22"/>
+        </w:rPr>
+        <w:t xml:space="preserve"> </w:t>
+      </w:r>
+      <w:r>
+        <w:rPr>
+          <w:rFonts w:ascii="Roboto" w:hAnsi="Roboto"/>
+          <w:sz w:val="22"/>
+          <w:szCs w:val="22"/>
+        </w:rPr>
+        <w:t xml:space="preserve">select the service principal </w:t>
+      </w:r>
+      <w:r>
+        <w:rPr>
+          <w:rFonts w:ascii="Roboto" w:hAnsi="Roboto"/>
+          <w:sz w:val="22"/>
+          <w:szCs w:val="22"/>
+        </w:rPr>
+        <w:sym w:font="Wingdings" w:char="F0E0"/>
+      </w:r>
+      <w:r>
+        <w:rPr>
+          <w:rFonts w:ascii="Roboto" w:hAnsi="Roboto"/>
+          <w:sz w:val="22"/>
+          <w:szCs w:val="22"/>
+        </w:rPr>
+        <w:t xml:space="preserve"> hit edit icon </w:t>
+      </w:r>
+      <w:r>
+        <w:rPr>
+          <w:rFonts w:ascii="Roboto" w:hAnsi="Roboto"/>
+          <w:sz w:val="22"/>
+          <w:szCs w:val="22"/>
+        </w:rPr>
+        <w:sym w:font="Wingdings" w:char="F0E0"/>
+      </w:r>
+      <w:r>
+        <w:rPr>
+          <w:rFonts w:ascii="Roboto" w:hAnsi="Roboto"/>
+          <w:sz w:val="22"/>
+          <w:szCs w:val="22"/>
+        </w:rPr>
+        <w:t xml:space="preserve"> Add role as “Owner” </w:t>
+      </w:r>
+      <w:r>
+        <w:rPr>
+          <w:rFonts w:ascii="Roboto" w:hAnsi="Roboto"/>
+          <w:sz w:val="22"/>
+          <w:szCs w:val="22"/>
+        </w:rPr>
+        <w:sym w:font="Wingdings" w:char="F0E0"/>
+      </w:r>
+      <w:r>
+        <w:rPr>
+          <w:rFonts w:ascii="Roboto" w:hAnsi="Roboto"/>
+          <w:sz w:val="22"/>
+          <w:szCs w:val="22"/>
+        </w:rPr>
+        <w:t xml:space="preserve"> Save</w:t>
+      </w:r>
+    </w:p>
+    <w:p>
+      <w:pPr>
+        <w:pStyle w:val="ListParagraph"/>
+        <w:numPr>
+          <w:ilvl w:val="0"/>
+          <w:numId w:val="1"/>
+        </w:numPr>
+        <w:spacing w:line="360" w:lineRule="auto"/>
+        <w:jc w:val="both"/>
+        <w:rPr>
+          <w:rFonts w:ascii="Roboto" w:hAnsi="Roboto"/>
+          <w:sz w:val="22"/>
+          <w:szCs w:val="22"/>
+        </w:rPr>
+      </w:pPr>
+      <w:r>
+        <w:rPr>
+          <w:rFonts w:ascii="Roboto" w:hAnsi="Roboto"/>
+          <w:sz w:val="22"/>
+          <w:szCs w:val="22"/>
+        </w:rPr>
+        <w:t>Back to VS code now</w:t>
+      </w:r>
+      <w:r>
+        <w:rPr>
+          <w:rFonts w:ascii="Roboto" w:hAnsi="Roboto"/>
+          <w:sz w:val="22"/>
+          <w:szCs w:val="22"/>
+        </w:rPr>
+        <w:t xml:space="preserve"> (Important Note)</w:t>
+      </w:r>
+    </w:p>
+    <w:p>
+      <w:pPr>
+        <w:pStyle w:val="ListParagraph"/>
+        <w:numPr>
+          <w:ilvl w:val="0"/>
+          <w:numId w:val="1"/>
+        </w:numPr>
+        <w:shd w:val="clear" w:color="auto" w:fill="1E1E1E"/>
+        <w:spacing w:line="270" w:lineRule="atLeast"/>
+        <w:rPr>
+          <w:rFonts w:ascii="Menlo" w:hAnsi="Menlo" w:cs="Menlo"/>
+          <w:color w:val="D4D4D4"/>
+          <w:sz w:val="18"/>
+          <w:szCs w:val="18"/>
+          <w:lang w:val="en-LK"/>
+        </w:rPr>
+      </w:pPr>
+      <w:r>
+        <w:rPr>
+          <w:rFonts w:ascii="Menlo" w:hAnsi="Menlo" w:cs="Menlo"/>
+          <w:color w:val="D4D4D4"/>
+          <w:sz w:val="18"/>
+          <w:szCs w:val="18"/>
+        </w:rPr>
+        <w:t>environment {</w:t>
+      </w:r>
+    </w:p>
+    <w:p>
+      <w:pPr>
+        <w:pStyle w:val="ListParagraph"/>
+        <w:numPr>
+          <w:ilvl w:val="0"/>
+          <w:numId w:val="1"/>
+        </w:numPr>
+        <w:shd w:val="clear" w:color="auto" w:fill="1E1E1E"/>
+        <w:spacing w:line="270" w:lineRule="atLeast"/>
+        <w:rPr>
+          <w:rFonts w:ascii="Menlo" w:hAnsi="Menlo" w:cs="Menlo"/>
+          <w:color w:val="D4D4D4"/>
+          <w:sz w:val="18"/>
+          <w:szCs w:val="18"/>
+        </w:rPr>
+      </w:pPr>
+      <w:r>
+        <w:rPr>
+          <w:rFonts w:ascii="Menlo" w:hAnsi="Menlo" w:cs="Menlo"/>
+          <w:color w:val="D4D4D4"/>
+          <w:sz w:val="18"/>
+          <w:szCs w:val="18"/>
+        </w:rPr>
+        <w:t xml:space="preserve">        VENV_DIR = </w:t>
+      </w:r>
+      <w:r>
+        <w:rPr>
+          <w:rFonts w:ascii="Menlo" w:hAnsi="Menlo" w:cs="Menlo"/>
+          <w:color w:val="CE9178"/>
+          <w:sz w:val="18"/>
+          <w:szCs w:val="18"/>
+        </w:rPr>
+        <w:t>'</w:t>
+      </w:r>
+      <w:proofErr w:type="spellStart"/>
+      <w:r>
+        <w:rPr>
+          <w:rFonts w:ascii="Menlo" w:hAnsi="Menlo" w:cs="Menlo"/>
+          <w:color w:val="CE9178"/>
+          <w:sz w:val="18"/>
+          <w:szCs w:val="18"/>
+        </w:rPr>
+        <w:t>venv</w:t>
+      </w:r>
+      <w:proofErr w:type="spellEnd"/>
+      <w:r>
+        <w:rPr>
+          <w:rFonts w:ascii="Menlo" w:hAnsi="Menlo" w:cs="Menlo"/>
+          <w:color w:val="CE9178"/>
+          <w:sz w:val="18"/>
+          <w:szCs w:val="18"/>
+        </w:rPr>
+        <w:t>'</w:t>
+      </w:r>
+    </w:p>
+    <w:p>
+      <w:pPr>
+        <w:pStyle w:val="ListParagraph"/>
+        <w:numPr>
+          <w:ilvl w:val="0"/>
+          <w:numId w:val="1"/>
+        </w:numPr>
+        <w:shd w:val="clear" w:color="auto" w:fill="1E1E1E"/>
+        <w:spacing w:line="270" w:lineRule="atLeast"/>
+        <w:rPr>
+          <w:rFonts w:ascii="Menlo" w:hAnsi="Menlo" w:cs="Menlo"/>
+          <w:color w:val="D4D4D4"/>
+          <w:sz w:val="18"/>
+          <w:szCs w:val="18"/>
+        </w:rPr>
+      </w:pPr>
+      <w:r>
+        <w:rPr>
+          <w:rFonts w:ascii="Menlo" w:hAnsi="Menlo" w:cs="Menlo"/>
+          <w:color w:val="D4D4D4"/>
+          <w:sz w:val="18"/>
+          <w:szCs w:val="18"/>
+        </w:rPr>
+        <w:t xml:space="preserve">        GCP_PROJECT = </w:t>
+      </w:r>
+      <w:r>
+        <w:rPr>
+          <w:rFonts w:ascii="Menlo" w:hAnsi="Menlo" w:cs="Menlo"/>
+          <w:color w:val="CE9178"/>
+          <w:sz w:val="18"/>
+          <w:szCs w:val="18"/>
+        </w:rPr>
+        <w:t>"</w:t>
+      </w:r>
+      <w:proofErr w:type="spellStart"/>
+      <w:r>
+        <w:rPr>
+          <w:rFonts w:ascii="Menlo" w:hAnsi="Menlo" w:cs="Menlo"/>
+          <w:color w:val="CE9178"/>
+          <w:sz w:val="18"/>
+          <w:szCs w:val="18"/>
+        </w:rPr>
+        <w:t>mlops</w:t>
+      </w:r>
+      <w:proofErr w:type="spellEnd"/>
+      <w:r>
+        <w:rPr>
+          <w:rFonts w:ascii="Menlo" w:hAnsi="Menlo" w:cs="Menlo"/>
+          <w:color w:val="CE9178"/>
+          <w:sz w:val="18"/>
+          <w:szCs w:val="18"/>
+        </w:rPr>
+        <w:t>-thilina"</w:t>
+      </w:r>
+    </w:p>
+    <w:p>
+      <w:pPr>
+        <w:pStyle w:val="ListParagraph"/>
+        <w:numPr>
+          <w:ilvl w:val="0"/>
+          <w:numId w:val="1"/>
+        </w:numPr>
+        <w:shd w:val="clear" w:color="auto" w:fill="1E1E1E"/>
+        <w:spacing w:line="270" w:lineRule="atLeast"/>
+        <w:rPr>
+          <w:rFonts w:ascii="Menlo" w:hAnsi="Menlo" w:cs="Menlo"/>
+          <w:color w:val="D4D4D4"/>
+          <w:sz w:val="18"/>
+          <w:szCs w:val="18"/>
+        </w:rPr>
+      </w:pPr>
+      <w:r>
+        <w:rPr>
+          <w:rFonts w:ascii="Menlo" w:hAnsi="Menlo" w:cs="Menlo"/>
+          <w:color w:val="D4D4D4"/>
+          <w:sz w:val="18"/>
+          <w:szCs w:val="18"/>
+        </w:rPr>
+        <w:t xml:space="preserve">        GCLOUD_PATH = </w:t>
+      </w:r>
+      <w:r>
+        <w:rPr>
+          <w:rFonts w:ascii="Menlo" w:hAnsi="Menlo" w:cs="Menlo"/>
+          <w:color w:val="CE9178"/>
+          <w:sz w:val="18"/>
+          <w:szCs w:val="18"/>
+        </w:rPr>
+        <w:t>"/var/</w:t>
+      </w:r>
+      <w:proofErr w:type="spellStart"/>
+      <w:r>
+        <w:rPr>
+          <w:rFonts w:ascii="Menlo" w:hAnsi="Menlo" w:cs="Menlo"/>
+          <w:color w:val="CE9178"/>
+          <w:sz w:val="18"/>
+          <w:szCs w:val="18"/>
+        </w:rPr>
+        <w:t>jenkins_home</w:t>
+      </w:r>
+      <w:proofErr w:type="spellEnd"/>
+      <w:r>
+        <w:rPr>
+          <w:rFonts w:ascii="Menlo" w:hAnsi="Menlo" w:cs="Menlo"/>
+          <w:color w:val="CE9178"/>
+          <w:sz w:val="18"/>
+          <w:szCs w:val="18"/>
+        </w:rPr>
+        <w:t>/google-cloud-</w:t>
+      </w:r>
+      <w:proofErr w:type="spellStart"/>
+      <w:r>
+        <w:rPr>
+          <w:rFonts w:ascii="Menlo" w:hAnsi="Menlo" w:cs="Menlo"/>
+          <w:color w:val="CE9178"/>
+          <w:sz w:val="18"/>
+          <w:szCs w:val="18"/>
+        </w:rPr>
+        <w:t>sdk</w:t>
+      </w:r>
+      <w:proofErr w:type="spellEnd"/>
+      <w:r>
+        <w:rPr>
+          <w:rFonts w:ascii="Menlo" w:hAnsi="Menlo" w:cs="Menlo"/>
+          <w:color w:val="CE9178"/>
+          <w:sz w:val="18"/>
+          <w:szCs w:val="18"/>
+        </w:rPr>
+        <w:t>/bin"</w:t>
+      </w:r>
+    </w:p>
+    <w:p>
+      <w:pPr>
+        <w:pStyle w:val="ListParagraph"/>
+        <w:numPr>
+          <w:ilvl w:val="0"/>
+          <w:numId w:val="1"/>
+        </w:numPr>
+        <w:shd w:val="clear" w:color="auto" w:fill="1E1E1E"/>
+        <w:spacing w:line="270" w:lineRule="atLeast"/>
+        <w:rPr>
+          <w:rFonts w:ascii="Menlo" w:hAnsi="Menlo" w:cs="Menlo"/>
+          <w:color w:val="D4D4D4"/>
+          <w:sz w:val="18"/>
+          <w:szCs w:val="18"/>
+        </w:rPr>
+      </w:pPr>
+      <w:r>
+        <w:rPr>
+          <w:rFonts w:ascii="Menlo" w:hAnsi="Menlo" w:cs="Menlo"/>
+          <w:color w:val="D4D4D4"/>
+          <w:sz w:val="18"/>
+          <w:szCs w:val="18"/>
+        </w:rPr>
+        <w:t xml:space="preserve">    }</w:t>
+      </w:r>
+    </w:p>
+    <w:p>
+      <w:pPr>
+        <w:pStyle w:val="ListParagraph"/>
+        <w:spacing w:line="360" w:lineRule="auto"/>
+        <w:jc w:val="both"/>
+        <w:rPr>
+          <w:rFonts w:ascii="Roboto" w:hAnsi="Roboto"/>
+          <w:sz w:val="22"/>
+          <w:szCs w:val="22"/>
+        </w:rPr>
+      </w:pPr>
+      <w:r>
+        <w:rPr>
+          <w:rFonts w:ascii="Roboto" w:hAnsi="Roboto"/>
+          <w:sz w:val="22"/>
+          <w:szCs w:val="22"/>
+        </w:rPr>
+        <w:lastRenderedPageBreak/>
+        <w:t>This GCP_PROJECT should be the ID of the GCP project</w:t>
+      </w:r>
+    </w:p>
+    <w:p>
+      <w:pPr>
+        <w:shd w:val="clear" w:color="auto" w:fill="1E1E1E"/>
+        <w:spacing w:line="270" w:lineRule="atLeast"/>
+        <w:rPr>
+          <w:rFonts w:ascii="Menlo" w:hAnsi="Menlo" w:cs="Menlo"/>
+          <w:color w:val="D4D4D4"/>
+          <w:sz w:val="18"/>
+          <w:szCs w:val="18"/>
+        </w:rPr>
+      </w:pPr>
+      <w:r>
+        <w:rPr>
+          <w:rFonts w:ascii="Menlo" w:hAnsi="Menlo" w:cs="Menlo"/>
+          <w:color w:val="D4D4D4"/>
+          <w:sz w:val="18"/>
+          <w:szCs w:val="18"/>
+        </w:rPr>
+        <w:t>stage(</w:t>
+      </w:r>
+      <w:r>
+        <w:rPr>
+          <w:rFonts w:ascii="Menlo" w:hAnsi="Menlo" w:cs="Menlo"/>
+          <w:color w:val="CE9178"/>
+          <w:sz w:val="18"/>
+          <w:szCs w:val="18"/>
+        </w:rPr>
+        <w:t>'Building and Pushing Docker Image to GCR'</w:t>
+      </w:r>
+      <w:r>
+        <w:rPr>
+          <w:rFonts w:ascii="Menlo" w:hAnsi="Menlo" w:cs="Menlo"/>
+          <w:color w:val="D4D4D4"/>
+          <w:sz w:val="18"/>
+          <w:szCs w:val="18"/>
+        </w:rPr>
+        <w:t>){</w:t>
+      </w:r>
+    </w:p>
+    <w:p>
+      <w:pPr>
+        <w:shd w:val="clear" w:color="auto" w:fill="1E1E1E"/>
+        <w:spacing w:line="270" w:lineRule="atLeast"/>
+        <w:rPr>
+          <w:rFonts w:ascii="Menlo" w:hAnsi="Menlo" w:cs="Menlo"/>
+          <w:color w:val="D4D4D4"/>
+          <w:sz w:val="18"/>
+          <w:szCs w:val="18"/>
+        </w:rPr>
+      </w:pPr>
+      <w:r>
+        <w:rPr>
+          <w:rFonts w:ascii="Menlo" w:hAnsi="Menlo" w:cs="Menlo"/>
+          <w:color w:val="D4D4D4"/>
+          <w:sz w:val="18"/>
+          <w:szCs w:val="18"/>
+        </w:rPr>
+        <w:t xml:space="preserve">            steps{</w:t>
+      </w:r>
+    </w:p>
+    <w:p>
+      <w:pPr>
+        <w:shd w:val="clear" w:color="auto" w:fill="1E1E1E"/>
+        <w:spacing w:line="270" w:lineRule="atLeast"/>
+        <w:rPr>
+          <w:rFonts w:ascii="Menlo" w:hAnsi="Menlo" w:cs="Menlo"/>
+          <w:color w:val="D4D4D4"/>
+          <w:sz w:val="18"/>
+          <w:szCs w:val="18"/>
+        </w:rPr>
+      </w:pPr>
+      <w:r>
+        <w:rPr>
+          <w:rFonts w:ascii="Menlo" w:hAnsi="Menlo" w:cs="Menlo"/>
+          <w:color w:val="D4D4D4"/>
+          <w:sz w:val="18"/>
+          <w:szCs w:val="18"/>
+        </w:rPr>
+        <w:t xml:space="preserve">                withCredentials([file(credentialsId: </w:t>
+      </w:r>
+      <w:r>
+        <w:rPr>
+          <w:rFonts w:ascii="Menlo" w:hAnsi="Menlo" w:cs="Menlo"/>
+          <w:color w:val="CE9178"/>
+          <w:sz w:val="18"/>
+          <w:szCs w:val="18"/>
+        </w:rPr>
+        <w:t>'gcp-Jenkins-auth'</w:t>
+      </w:r>
+      <w:r>
+        <w:rPr>
+          <w:rFonts w:ascii="Menlo" w:hAnsi="Menlo" w:cs="Menlo"/>
+          <w:color w:val="D4D4D4"/>
+          <w:sz w:val="18"/>
+          <w:szCs w:val="18"/>
+        </w:rPr>
+        <w:t xml:space="preserve"> , variable : </w:t>
+      </w:r>
+      <w:r>
+        <w:rPr>
+          <w:rFonts w:ascii="Menlo" w:hAnsi="Menlo" w:cs="Menlo"/>
+          <w:color w:val="CE9178"/>
+          <w:sz w:val="18"/>
+          <w:szCs w:val="18"/>
+        </w:rPr>
+        <w:t>'GOOGLE_APPLICATION_CREDENTIALS'</w:t>
+      </w:r>
+      <w:r>
+        <w:rPr>
+          <w:rFonts w:ascii="Menlo" w:hAnsi="Menlo" w:cs="Menlo"/>
+          <w:color w:val="D4D4D4"/>
+          <w:sz w:val="18"/>
+          <w:szCs w:val="18"/>
+        </w:rPr>
+        <w:t>)]){</w:t>
+      </w:r>
+    </w:p>
+    <w:p>
+      <w:pPr>
+        <w:shd w:val="clear" w:color="auto" w:fill="1E1E1E"/>
+        <w:spacing w:line="270" w:lineRule="atLeast"/>
+        <w:rPr>
+          <w:rFonts w:ascii="Menlo" w:hAnsi="Menlo" w:cs="Menlo"/>
+          <w:color w:val="D4D4D4"/>
+          <w:sz w:val="18"/>
+          <w:szCs w:val="18"/>
+        </w:rPr>
+      </w:pPr>
+      <w:r>
+        <w:rPr>
+          <w:rFonts w:ascii="Menlo" w:hAnsi="Menlo" w:cs="Menlo"/>
+          <w:color w:val="D4D4D4"/>
+          <w:sz w:val="18"/>
+          <w:szCs w:val="18"/>
+        </w:rPr>
+        <w:t xml:space="preserve">                    script{</w:t>
+      </w:r>
+    </w:p>
+    <w:p>
+      <w:pPr>
+        <w:shd w:val="clear" w:color="auto" w:fill="1E1E1E"/>
+        <w:spacing w:line="270" w:lineRule="atLeast"/>
+        <w:rPr>
+          <w:rFonts w:ascii="Menlo" w:hAnsi="Menlo" w:cs="Menlo"/>
+          <w:color w:val="D4D4D4"/>
+          <w:sz w:val="18"/>
+          <w:szCs w:val="18"/>
+        </w:rPr>
+      </w:pPr>
+      <w:r>
+        <w:rPr>
+          <w:rFonts w:ascii="Menlo" w:hAnsi="Menlo" w:cs="Menlo"/>
+          <w:color w:val="D4D4D4"/>
+          <w:sz w:val="18"/>
+          <w:szCs w:val="18"/>
+        </w:rPr>
+        <w:t xml:space="preserve">                        echo </w:t>
+      </w:r>
+      <w:r>
+        <w:rPr>
+          <w:rFonts w:ascii="Menlo" w:hAnsi="Menlo" w:cs="Menlo"/>
+          <w:color w:val="CE9178"/>
+          <w:sz w:val="18"/>
+          <w:szCs w:val="18"/>
+        </w:rPr>
+        <w:t>'Building and Pushing Docker Image to GCR.............'</w:t>
+      </w:r>
+    </w:p>
+    <w:p>
+      <w:pPr>
+        <w:shd w:val="clear" w:color="auto" w:fill="1E1E1E"/>
+        <w:spacing w:line="270" w:lineRule="atLeast"/>
+        <w:rPr>
+          <w:rFonts w:ascii="Menlo" w:hAnsi="Menlo" w:cs="Menlo"/>
+          <w:color w:val="D4D4D4"/>
+          <w:sz w:val="18"/>
+          <w:szCs w:val="18"/>
+        </w:rPr>
+      </w:pPr>
+      <w:r>
+        <w:rPr>
+          <w:rFonts w:ascii="Menlo" w:hAnsi="Menlo" w:cs="Menlo"/>
+          <w:color w:val="D4D4D4"/>
+          <w:sz w:val="18"/>
+          <w:szCs w:val="18"/>
+        </w:rPr>
+        <w:t xml:space="preserve">                        sh </w:t>
+      </w:r>
+      <w:r>
+        <w:rPr>
+          <w:rFonts w:ascii="Menlo" w:hAnsi="Menlo" w:cs="Menlo"/>
+          <w:color w:val="CE9178"/>
+          <w:sz w:val="18"/>
+          <w:szCs w:val="18"/>
+        </w:rPr>
+        <w:t>'''</w:t>
+      </w:r>
+    </w:p>
+    <w:p>
+      <w:pPr>
+        <w:pStyle w:val="ListParagraph"/>
+        <w:spacing w:line="360" w:lineRule="auto"/>
+        <w:jc w:val="both"/>
+        <w:rPr>
+          <w:rFonts w:ascii="Roboto" w:hAnsi="Roboto"/>
+          <w:sz w:val="22"/>
+          <w:szCs w:val="22"/>
+        </w:rPr>
+      </w:pPr>
+    </w:p>
+    <w:p>
+      <w:pPr>
+        <w:pStyle w:val="ListParagraph"/>
+        <w:spacing w:line="360" w:lineRule="auto"/>
+        <w:jc w:val="both"/>
+        <w:rPr>
+          <w:rFonts w:ascii="Roboto" w:hAnsi="Roboto"/>
+          <w:sz w:val="22"/>
+          <w:szCs w:val="22"/>
+        </w:rPr>
+      </w:pPr>
+      <w:r>
+        <w:rPr>
+          <w:rFonts w:ascii="Roboto" w:hAnsi="Roboto"/>
+          <w:sz w:val="22"/>
+          <w:szCs w:val="22"/>
+        </w:rPr>
+        <w:t xml:space="preserve">This </w:t>
+      </w:r>
+      <w:proofErr w:type="spellStart"/>
+      <w:r>
+        <w:rPr>
+          <w:rFonts w:ascii="Roboto" w:hAnsi="Roboto"/>
+          <w:sz w:val="22"/>
+          <w:szCs w:val="22"/>
+        </w:rPr>
+        <w:t>credential_ID</w:t>
+      </w:r>
+      <w:proofErr w:type="spellEnd"/>
+      <w:r>
+        <w:rPr>
+          <w:rFonts w:ascii="Roboto" w:hAnsi="Roboto"/>
+          <w:sz w:val="22"/>
+          <w:szCs w:val="22"/>
+        </w:rPr>
+        <w:t xml:space="preserve"> should be the ID which </w:t>
+      </w:r>
+      <w:r>
+        <w:rPr>
+          <w:rFonts w:ascii="Roboto" w:hAnsi="Roboto"/>
+          <w:sz w:val="22"/>
+          <w:szCs w:val="22"/>
+        </w:rPr>
+        <w:t xml:space="preserve">act in </w:t>
+      </w:r>
+      <w:r>
+        <w:rPr>
+          <w:rFonts w:ascii="Roboto" w:hAnsi="Roboto"/>
+          <w:sz w:val="22"/>
+          <w:szCs w:val="22"/>
+        </w:rPr>
+        <w:t>Jenkins credentials</w:t>
+      </w:r>
+    </w:p>
+    <w:p>
+      <w:pPr>
+        <w:pStyle w:val="ListParagraph"/>
+        <w:spacing w:line="360" w:lineRule="auto"/>
+        <w:jc w:val="both"/>
+        <w:rPr>
+          <w:rFonts w:ascii="Roboto" w:hAnsi="Roboto"/>
+          <w:sz w:val="22"/>
+          <w:szCs w:val="22"/>
+        </w:rPr>
+      </w:pPr>
+    </w:p>
+    <w:p>
+      <w:pPr>
+        <w:pStyle w:val="ListParagraph"/>
+        <w:spacing w:line="360" w:lineRule="auto"/>
+        <w:jc w:val="both"/>
+        <w:rPr>
+          <w:rFonts w:ascii="Roboto" w:hAnsi="Roboto"/>
+          <w:sz w:val="22"/>
+          <w:szCs w:val="22"/>
+        </w:rPr>
+      </w:pPr>
     </w:p>
     <w:sectPr>
       <w:pgSz w:w="11906" w:h="16838"/>
@@ -3505,16 +7007,16 @@
 <file path=word/numbering.xml><?xml version="1.0" encoding="utf-8"?>
 <w:numbering xmlns:wpc="http://schemas.microsoft.com/office/word/2010/wordprocessingCanvas" xmlns:cx="http://schemas.microsoft.com/office/drawing/2014/chartex" xmlns:cx1="http://schemas.microsoft.com/office/drawing/2015/9/8/chartex" xmlns:cx2="http://schemas.microsoft.com/office/drawing/2015/10/21/chartex" xmlns:cx3="http://schemas.microsoft.com/office/drawing/2016/5/9/chartex" xmlns:cx4="http://schemas.microsoft.com/office/drawing/2016/5/10/chartex" xmlns:cx5="http://schemas.microsoft.com/office/drawing/2016/5/11/chartex" xmlns:cx6="http://schemas.microsoft.com/office/drawing/2016/5/12/chartex" xmlns:cx7="http://schemas.microsoft.com/office/drawing/2016/5/13/chartex" xmlns:cx8="http://schemas.microsoft.com/office/drawing/2016/5/14/chartex" xmlns:mc="http://schemas.openxmlformats.org/markup-compatibility/2006" xmlns:aink="http://schemas.microsoft.com/office/drawing/2016/ink" xmlns:am3d="http://schemas.microsoft.com/office/drawing/2017/model3d" xmlns:o="urn:schemas-microsoft-com:office:office" xmlns:oel="http://schemas.microsoft.com/office/2019/extlst" xmlns:r="http://schemas.openxmlformats.org/officeDocument/2006/relationships" xmlns:m="http://schemas.openxmlformats.org/officeDocument/2006/math" xmlns:v="urn:schemas-microsoft-com:vml" xmlns:wp14="http://schemas.microsoft.com/office/word/2010/wordprocessingDrawing" xmlns:wp="http://schemas.openxmlformats.org/drawingml/2006/wordprocessingDrawing" xmlns:w10="urn:schemas-microsoft-com:office:word" xmlns:w="http://schemas.openxmlformats.org/wordprocessingml/2006/main" xmlns:w14="http://schemas.microsoft.com/office/word/2010/wordml" xmlns:w15="http://schemas.microsoft.com/office/word/2012/wordml" xmlns:w16cex="http://schemas.microsoft.com/office/word/2018/wordml/cex" xmlns:w16cid="http://schemas.microsoft.com/office/word/2016/wordml/cid" xmlns:w16="http://schemas.microsoft.com/office/word/2018/wordml" xmlns:w16du="http://schemas.microsoft.com/office/word/2023/wordml/word16du" xmlns:w16sdtdh="http://schemas.microsoft.com/office/word/2020/wordml/sdtdatahash" xmlns:w16sdtfl="http://schemas.microsoft.com/office/word/2024/wordml/sdtformatlock" xmlns:w16se="http://schemas.microsoft.com/office/word/2015/wordml/symex" xmlns:wpg="http://schemas.microsoft.com/office/word/2010/wordprocessingGroup" xmlns:wpi="http://schemas.microsoft.com/office/word/2010/wordprocessingInk" xmlns:wne="http://schemas.microsoft.com/office/word/2006/wordml" xmlns:wps="http://schemas.microsoft.com/office/word/2010/wordprocessingShape" mc:Ignorable="w14 w15 w16se w16cid w16 w16cex w16sdtdh w16sdtfl w16du wp14">
   <w:abstractNum w:abstractNumId="0" w15:restartNumberingAfterBreak="0">
-    <w:nsid w:val="1AA5722E"/>
+    <w:nsid w:val="05C50CCA"/>
     <w:multiLevelType w:val="hybridMultilevel"/>
-    <w:tmpl w:val="3D683824"/>
+    <w:tmpl w:val="BEB6F6AE"/>
     <w:lvl w:ilvl="0" w:tplc="08090001">
       <w:start w:val="1"/>
       <w:numFmt w:val="bullet"/>
       <w:lvlText w:val=""/>
       <w:lvlJc w:val="left"/>
       <w:pPr>
-        <w:ind w:left="2520" w:hanging="360"/>
+        <w:ind w:left="720" w:hanging="360"/>
       </w:pPr>
       <w:rPr>
         <w:rFonts w:ascii="Symbol" w:hAnsi="Symbol" w:hint="default"/>
@@ -3526,6 +7028,119 @@
       <w:lvlText w:val="o"/>
       <w:lvlJc w:val="left"/>
       <w:pPr>
+        <w:ind w:left="1440" w:hanging="360"/>
+      </w:pPr>
+      <w:rPr>
+        <w:rFonts w:ascii="Courier New" w:hAnsi="Courier New" w:cs="Courier New" w:hint="default"/>
+      </w:rPr>
+    </w:lvl>
+    <w:lvl w:ilvl="2" w:tplc="08090005" w:tentative="1">
+      <w:start w:val="1"/>
+      <w:numFmt w:val="bullet"/>
+      <w:lvlText w:val=""/>
+      <w:lvlJc w:val="left"/>
+      <w:pPr>
+        <w:ind w:left="2160" w:hanging="360"/>
+      </w:pPr>
+      <w:rPr>
+        <w:rFonts w:ascii="Wingdings" w:hAnsi="Wingdings" w:hint="default"/>
+      </w:rPr>
+    </w:lvl>
+    <w:lvl w:ilvl="3" w:tplc="08090001" w:tentative="1">
+      <w:start w:val="1"/>
+      <w:numFmt w:val="bullet"/>
+      <w:lvlText w:val=""/>
+      <w:lvlJc w:val="left"/>
+      <w:pPr>
+        <w:ind w:left="2880" w:hanging="360"/>
+      </w:pPr>
+      <w:rPr>
+        <w:rFonts w:ascii="Symbol" w:hAnsi="Symbol" w:hint="default"/>
+      </w:rPr>
+    </w:lvl>
+    <w:lvl w:ilvl="4" w:tplc="08090003" w:tentative="1">
+      <w:start w:val="1"/>
+      <w:numFmt w:val="bullet"/>
+      <w:lvlText w:val="o"/>
+      <w:lvlJc w:val="left"/>
+      <w:pPr>
+        <w:ind w:left="3600" w:hanging="360"/>
+      </w:pPr>
+      <w:rPr>
+        <w:rFonts w:ascii="Courier New" w:hAnsi="Courier New" w:cs="Courier New" w:hint="default"/>
+      </w:rPr>
+    </w:lvl>
+    <w:lvl w:ilvl="5" w:tplc="08090005" w:tentative="1">
+      <w:start w:val="1"/>
+      <w:numFmt w:val="bullet"/>
+      <w:lvlText w:val=""/>
+      <w:lvlJc w:val="left"/>
+      <w:pPr>
+        <w:ind w:left="4320" w:hanging="360"/>
+      </w:pPr>
+      <w:rPr>
+        <w:rFonts w:ascii="Wingdings" w:hAnsi="Wingdings" w:hint="default"/>
+      </w:rPr>
+    </w:lvl>
+    <w:lvl w:ilvl="6" w:tplc="08090001" w:tentative="1">
+      <w:start w:val="1"/>
+      <w:numFmt w:val="bullet"/>
+      <w:lvlText w:val=""/>
+      <w:lvlJc w:val="left"/>
+      <w:pPr>
+        <w:ind w:left="5040" w:hanging="360"/>
+      </w:pPr>
+      <w:rPr>
+        <w:rFonts w:ascii="Symbol" w:hAnsi="Symbol" w:hint="default"/>
+      </w:rPr>
+    </w:lvl>
+    <w:lvl w:ilvl="7" w:tplc="08090003" w:tentative="1">
+      <w:start w:val="1"/>
+      <w:numFmt w:val="bullet"/>
+      <w:lvlText w:val="o"/>
+      <w:lvlJc w:val="left"/>
+      <w:pPr>
+        <w:ind w:left="5760" w:hanging="360"/>
+      </w:pPr>
+      <w:rPr>
+        <w:rFonts w:ascii="Courier New" w:hAnsi="Courier New" w:cs="Courier New" w:hint="default"/>
+      </w:rPr>
+    </w:lvl>
+    <w:lvl w:ilvl="8" w:tplc="08090005" w:tentative="1">
+      <w:start w:val="1"/>
+      <w:numFmt w:val="bullet"/>
+      <w:lvlText w:val=""/>
+      <w:lvlJc w:val="left"/>
+      <w:pPr>
+        <w:ind w:left="6480" w:hanging="360"/>
+      </w:pPr>
+      <w:rPr>
+        <w:rFonts w:ascii="Wingdings" w:hAnsi="Wingdings" w:hint="default"/>
+      </w:rPr>
+    </w:lvl>
+  </w:abstractNum>
+  <w:abstractNum w:abstractNumId="1" w15:restartNumberingAfterBreak="0">
+    <w:nsid w:val="1AA5722E"/>
+    <w:multiLevelType w:val="hybridMultilevel"/>
+    <w:tmpl w:val="3D683824"/>
+    <w:lvl w:ilvl="0" w:tplc="08090001">
+      <w:start w:val="1"/>
+      <w:numFmt w:val="bullet"/>
+      <w:lvlText w:val=""/>
+      <w:lvlJc w:val="left"/>
+      <w:pPr>
+        <w:ind w:left="2520" w:hanging="360"/>
+      </w:pPr>
+      <w:rPr>
+        <w:rFonts w:ascii="Symbol" w:hAnsi="Symbol" w:hint="default"/>
+      </w:rPr>
+    </w:lvl>
+    <w:lvl w:ilvl="1" w:tplc="08090003" w:tentative="1">
+      <w:start w:val="1"/>
+      <w:numFmt w:val="bullet"/>
+      <w:lvlText w:val="o"/>
+      <w:lvlJc w:val="left"/>
+      <w:pPr>
         <w:ind w:left="3240" w:hanging="360"/>
       </w:pPr>
       <w:rPr>
@@ -3617,7 +7232,96 @@
       </w:rPr>
     </w:lvl>
   </w:abstractNum>
-  <w:abstractNum w:abstractNumId="1" w15:restartNumberingAfterBreak="0">
+  <w:abstractNum w:abstractNumId="2" w15:restartNumberingAfterBreak="0">
+    <w:nsid w:val="34462216"/>
+    <w:multiLevelType w:val="hybridMultilevel"/>
+    <w:tmpl w:val="3208BB5C"/>
+    <w:lvl w:ilvl="0" w:tplc="4BC2A02C">
+      <w:start w:val="1"/>
+      <w:numFmt w:val="decimalZero"/>
+      <w:lvlText w:val="%1)"/>
+      <w:lvlJc w:val="left"/>
+      <w:pPr>
+        <w:ind w:left="840" w:hanging="480"/>
+      </w:pPr>
+      <w:rPr>
+        <w:rFonts w:hint="default"/>
+      </w:rPr>
+    </w:lvl>
+    <w:lvl w:ilvl="1" w:tplc="08090019" w:tentative="1">
+      <w:start w:val="1"/>
+      <w:numFmt w:val="lowerLetter"/>
+      <w:lvlText w:val="%2."/>
+      <w:lvlJc w:val="left"/>
+      <w:pPr>
+        <w:ind w:left="1440" w:hanging="360"/>
+      </w:pPr>
+    </w:lvl>
+    <w:lvl w:ilvl="2" w:tplc="0809001B" w:tentative="1">
+      <w:start w:val="1"/>
+      <w:numFmt w:val="lowerRoman"/>
+      <w:lvlText w:val="%3."/>
+      <w:lvlJc w:val="right"/>
+      <w:pPr>
+        <w:ind w:left="2160" w:hanging="180"/>
+      </w:pPr>
+    </w:lvl>
+    <w:lvl w:ilvl="3" w:tplc="0809000F" w:tentative="1">
+      <w:start w:val="1"/>
+      <w:numFmt w:val="decimal"/>
+      <w:lvlText w:val="%4."/>
+      <w:lvlJc w:val="left"/>
+      <w:pPr>
+        <w:ind w:left="2880" w:hanging="360"/>
+      </w:pPr>
+    </w:lvl>
+    <w:lvl w:ilvl="4" w:tplc="08090019" w:tentative="1">
+      <w:start w:val="1"/>
+      <w:numFmt w:val="lowerLetter"/>
+      <w:lvlText w:val="%5."/>
+      <w:lvlJc w:val="left"/>
+      <w:pPr>
+        <w:ind w:left="3600" w:hanging="360"/>
+      </w:pPr>
+    </w:lvl>
+    <w:lvl w:ilvl="5" w:tplc="0809001B" w:tentative="1">
+      <w:start w:val="1"/>
+      <w:numFmt w:val="lowerRoman"/>
+      <w:lvlText w:val="%6."/>
+      <w:lvlJc w:val="right"/>
+      <w:pPr>
+        <w:ind w:left="4320" w:hanging="180"/>
+      </w:pPr>
+    </w:lvl>
+    <w:lvl w:ilvl="6" w:tplc="0809000F" w:tentative="1">
+      <w:start w:val="1"/>
+      <w:numFmt w:val="decimal"/>
+      <w:lvlText w:val="%7."/>
+      <w:lvlJc w:val="left"/>
+      <w:pPr>
+        <w:ind w:left="5040" w:hanging="360"/>
+      </w:pPr>
+    </w:lvl>
+    <w:lvl w:ilvl="7" w:tplc="08090019" w:tentative="1">
+      <w:start w:val="1"/>
+      <w:numFmt w:val="lowerLetter"/>
+      <w:lvlText w:val="%8."/>
+      <w:lvlJc w:val="left"/>
+      <w:pPr>
+        <w:ind w:left="5760" w:hanging="360"/>
+      </w:pPr>
+    </w:lvl>
+    <w:lvl w:ilvl="8" w:tplc="0809001B" w:tentative="1">
+      <w:start w:val="1"/>
+      <w:numFmt w:val="lowerRoman"/>
+      <w:lvlText w:val="%9."/>
+      <w:lvlJc w:val="right"/>
+      <w:pPr>
+        <w:ind w:left="6480" w:hanging="180"/>
+      </w:pPr>
+    </w:lvl>
+  </w:abstractNum>
+  <w:abstractNum w:abstractNumId="3" w15:restartNumberingAfterBreak="0">
     <w:nsid w:val="3C787743"/>
     <w:multiLevelType w:val="hybridMultilevel"/>
     <w:tmpl w:val="D7B2771C"/>
@@ -3730,7 +7434,7 @@
       </w:rPr>
     </w:lvl>
   </w:abstractNum>
-  <w:abstractNum w:abstractNumId="2" w15:restartNumberingAfterBreak="0">
+  <w:abstractNum w:abstractNumId="4" w15:restartNumberingAfterBreak="0">
     <w:nsid w:val="5E2C7D9A"/>
     <w:multiLevelType w:val="hybridMultilevel"/>
     <w:tmpl w:val="7EE0B75E"/>
@@ -3843,10 +7547,10 @@
       </w:rPr>
     </w:lvl>
   </w:abstractNum>
-  <w:abstractNum w:abstractNumId="3" w15:restartNumberingAfterBreak="0">
+  <w:abstractNum w:abstractNumId="5" w15:restartNumberingAfterBreak="0">
     <w:nsid w:val="605849AC"/>
     <w:multiLevelType w:val="hybridMultilevel"/>
-    <w:tmpl w:val="479ECEBA"/>
+    <w:tmpl w:val="0B785122"/>
     <w:lvl w:ilvl="0" w:tplc="08090001">
       <w:start w:val="1"/>
       <w:numFmt w:val="bullet"/>
@@ -3956,7 +7660,7 @@
       </w:rPr>
     </w:lvl>
   </w:abstractNum>
-  <w:abstractNum w:abstractNumId="4" w15:restartNumberingAfterBreak="0">
+  <w:abstractNum w:abstractNumId="6" w15:restartNumberingAfterBreak="0">
     <w:nsid w:val="78977D9D"/>
     <w:multiLevelType w:val="hybridMultilevel"/>
     <w:tmpl w:val="943C2D9A"/>
@@ -4069,7 +7773,7 @@
       </w:rPr>
     </w:lvl>
   </w:abstractNum>
-  <w:abstractNum w:abstractNumId="5" w15:restartNumberingAfterBreak="0">
+  <w:abstractNum w:abstractNumId="7" w15:restartNumberingAfterBreak="0">
     <w:nsid w:val="7FAC3BC8"/>
     <w:multiLevelType w:val="hybridMultilevel"/>
     <w:tmpl w:val="6488493A"/>
@@ -4183,22 +7887,28 @@
     </w:lvl>
   </w:abstractNum>
   <w:num w:numId="1" w16cid:durableId="124125806">
+    <w:abstractNumId w:val="5"/>
+  </w:num>
+  <w:num w:numId="2" w16cid:durableId="939219025">
+    <w:abstractNumId w:val="4"/>
+  </w:num>
+  <w:num w:numId="3" w16cid:durableId="379787075">
+    <w:abstractNumId w:val="1"/>
+  </w:num>
+  <w:num w:numId="4" w16cid:durableId="130565576">
     <w:abstractNumId w:val="3"/>
   </w:num>
-  <w:num w:numId="2" w16cid:durableId="939219025">
-    <w:abstractNumId w:val="2"/>
+  <w:num w:numId="5" w16cid:durableId="428355743">
+    <w:abstractNumId w:val="6"/>
   </w:num>
-  <w:num w:numId="3" w16cid:durableId="379787075">
+  <w:num w:numId="6" w16cid:durableId="585769812">
+    <w:abstractNumId w:val="7"/>
+  </w:num>
+  <w:num w:numId="7" w16cid:durableId="534539988">
     <w:abstractNumId w:val="0"/>
   </w:num>
-  <w:num w:numId="4" w16cid:durableId="130565576">
-    <w:abstractNumId w:val="1"/>
-  </w:num>
-  <w:num w:numId="5" w16cid:durableId="428355743">
-    <w:abstractNumId w:val="4"/>
-  </w:num>
-  <w:num w:numId="6" w16cid:durableId="585769812">
-    <w:abstractNumId w:val="5"/>
+  <w:num w:numId="8" w16cid:durableId="898323635">
+    <w:abstractNumId w:val="2"/>
   </w:num>
 </w:numbering>
 </file>
@@ -4603,9 +8313,15 @@
   <w:style w:type="paragraph" w:default="1" w:styleId="Normal">
     <w:name w:val="Normal"/>
     <w:qFormat/>
+    <w:rsid w:val="00C7487A"/>
+    <w:pPr>
+      <w:spacing w:after="0" w:line="240" w:lineRule="auto"/>
+    </w:pPr>
     <w:rPr>
-      <w:rFonts w:cs="Arial Unicode MS"/>
-      <w:lang w:val="en-GB"/>
+      <w:rFonts w:ascii="Times New Roman" w:eastAsia="Times New Roman" w:hAnsi="Times New Roman" w:cs="Times New Roman"/>
+      <w:kern w:val="0"/>
+      <w:lang w:eastAsia="en-GB"/>
+      <w14:ligatures w14:val="none"/>
     </w:rPr>
   </w:style>
   <w:style w:type="paragraph" w:styleId="Heading1">
@@ -4619,14 +8335,17 @@
     <w:pPr>
       <w:keepNext/>
       <w:keepLines/>
-      <w:spacing w:before="360" w:after="80"/>
+      <w:spacing w:before="360" w:after="80" w:line="278" w:lineRule="auto"/>
       <w:outlineLvl w:val="0"/>
     </w:pPr>
     <w:rPr>
       <w:rFonts w:asciiTheme="majorHAnsi" w:eastAsiaTheme="majorEastAsia" w:hAnsiTheme="majorHAnsi" w:cstheme="majorBidi"/>
       <w:color w:val="0F4761" w:themeColor="accent1" w:themeShade="BF"/>
+      <w:kern w:val="2"/>
       <w:sz w:val="40"/>
       <w:szCs w:val="40"/>
+      <w:lang w:val="en-GB" w:eastAsia="en-US"/>
+      <w14:ligatures w14:val="standardContextual"/>
     </w:rPr>
   </w:style>
   <w:style w:type="paragraph" w:styleId="Heading2">
@@ -4642,14 +8361,17 @@
     <w:pPr>
       <w:keepNext/>
       <w:keepLines/>
-      <w:spacing w:before="160" w:after="80"/>
+      <w:spacing w:before="160" w:after="80" w:line="278" w:lineRule="auto"/>
       <w:outlineLvl w:val="1"/>
     </w:pPr>
     <w:rPr>
       <w:rFonts w:asciiTheme="majorHAnsi" w:eastAsiaTheme="majorEastAsia" w:hAnsiTheme="majorHAnsi" w:cstheme="majorBidi"/>
       <w:color w:val="0F4761" w:themeColor="accent1" w:themeShade="BF"/>
+      <w:kern w:val="2"/>
       <w:sz w:val="32"/>
       <w:szCs w:val="32"/>
+      <w:lang w:val="en-GB" w:eastAsia="en-US"/>
+      <w14:ligatures w14:val="standardContextual"/>
     </w:rPr>
   </w:style>
   <w:style w:type="paragraph" w:styleId="Heading3">
@@ -4665,14 +8387,17 @@
     <w:pPr>
       <w:keepNext/>
       <w:keepLines/>
-      <w:spacing w:before="160" w:after="80"/>
+      <w:spacing w:before="160" w:after="80" w:line="278" w:lineRule="auto"/>
       <w:outlineLvl w:val="2"/>
     </w:pPr>
     <w:rPr>
-      <w:rFonts w:eastAsiaTheme="majorEastAsia" w:cstheme="majorBidi"/>
+      <w:rFonts w:asciiTheme="minorHAnsi" w:eastAsiaTheme="majorEastAsia" w:hAnsiTheme="minorHAnsi" w:cstheme="majorBidi"/>
       <w:color w:val="0F4761" w:themeColor="accent1" w:themeShade="BF"/>
+      <w:kern w:val="2"/>
       <w:sz w:val="28"/>
       <w:szCs w:val="28"/>
+      <w:lang w:val="en-GB" w:eastAsia="en-US"/>
+      <w14:ligatures w14:val="standardContextual"/>
     </w:rPr>
   </w:style>
   <w:style w:type="paragraph" w:styleId="Heading4">
@@ -4688,14 +8413,17 @@
     <w:pPr>
       <w:keepNext/>
       <w:keepLines/>
-      <w:spacing w:before="80" w:after="40"/>
+      <w:spacing w:before="80" w:after="40" w:line="278" w:lineRule="auto"/>
       <w:outlineLvl w:val="3"/>
     </w:pPr>
     <w:rPr>
-      <w:rFonts w:eastAsiaTheme="majorEastAsia" w:cstheme="majorBidi"/>
+      <w:rFonts w:asciiTheme="minorHAnsi" w:eastAsiaTheme="majorEastAsia" w:hAnsiTheme="minorHAnsi" w:cstheme="majorBidi"/>
       <w:i/>
       <w:iCs/>
       <w:color w:val="0F4761" w:themeColor="accent1" w:themeShade="BF"/>
+      <w:kern w:val="2"/>
+      <w:lang w:val="en-GB" w:eastAsia="en-US"/>
+      <w14:ligatures w14:val="standardContextual"/>
     </w:rPr>
   </w:style>
   <w:style w:type="paragraph" w:styleId="Heading5">
@@ -4711,12 +8439,15 @@
     <w:pPr>
       <w:keepNext/>
       <w:keepLines/>
-      <w:spacing w:before="80" w:after="40"/>
+      <w:spacing w:before="80" w:after="40" w:line="278" w:lineRule="auto"/>
       <w:outlineLvl w:val="4"/>
     </w:pPr>
     <w:rPr>
-      <w:rFonts w:eastAsiaTheme="majorEastAsia" w:cstheme="majorBidi"/>
+      <w:rFonts w:asciiTheme="minorHAnsi" w:eastAsiaTheme="majorEastAsia" w:hAnsiTheme="minorHAnsi" w:cstheme="majorBidi"/>
       <w:color w:val="0F4761" w:themeColor="accent1" w:themeShade="BF"/>
+      <w:kern w:val="2"/>
+      <w:lang w:val="en-GB" w:eastAsia="en-US"/>
+      <w14:ligatures w14:val="standardContextual"/>
     </w:rPr>
   </w:style>
   <w:style w:type="paragraph" w:styleId="Heading6">
@@ -4732,14 +8463,17 @@
     <w:pPr>
       <w:keepNext/>
       <w:keepLines/>
-      <w:spacing w:before="40" w:after="0"/>
+      <w:spacing w:before="40" w:line="278" w:lineRule="auto"/>
       <w:outlineLvl w:val="5"/>
     </w:pPr>
     <w:rPr>
-      <w:rFonts w:eastAsiaTheme="majorEastAsia" w:cstheme="majorBidi"/>
+      <w:rFonts w:asciiTheme="minorHAnsi" w:eastAsiaTheme="majorEastAsia" w:hAnsiTheme="minorHAnsi" w:cstheme="majorBidi"/>
       <w:i/>
       <w:iCs/>
       <w:color w:val="595959" w:themeColor="text1" w:themeTint="A6"/>
+      <w:kern w:val="2"/>
+      <w:lang w:val="en-GB" w:eastAsia="en-US"/>
+      <w14:ligatures w14:val="standardContextual"/>
     </w:rPr>
   </w:style>
   <w:style w:type="paragraph" w:styleId="Heading7">
@@ -4755,12 +8489,15 @@
     <w:pPr>
       <w:keepNext/>
       <w:keepLines/>
-      <w:spacing w:before="40" w:after="0"/>
+      <w:spacing w:before="40" w:line="278" w:lineRule="auto"/>
       <w:outlineLvl w:val="6"/>
     </w:pPr>
     <w:rPr>
-      <w:rFonts w:eastAsiaTheme="majorEastAsia" w:cstheme="majorBidi"/>
+      <w:rFonts w:asciiTheme="minorHAnsi" w:eastAsiaTheme="majorEastAsia" w:hAnsiTheme="minorHAnsi" w:cstheme="majorBidi"/>
       <w:color w:val="595959" w:themeColor="text1" w:themeTint="A6"/>
+      <w:kern w:val="2"/>
+      <w:lang w:val="en-GB" w:eastAsia="en-US"/>
+      <w14:ligatures w14:val="standardContextual"/>
     </w:rPr>
   </w:style>
   <w:style w:type="paragraph" w:styleId="Heading8">
@@ -4776,14 +8513,17 @@
     <w:pPr>
       <w:keepNext/>
       <w:keepLines/>
-      <w:spacing w:after="0"/>
+      <w:spacing w:line="278" w:lineRule="auto"/>
       <w:outlineLvl w:val="7"/>
     </w:pPr>
     <w:rPr>
-      <w:rFonts w:eastAsiaTheme="majorEastAsia" w:cstheme="majorBidi"/>
+      <w:rFonts w:asciiTheme="minorHAnsi" w:eastAsiaTheme="majorEastAsia" w:hAnsiTheme="minorHAnsi" w:cstheme="majorBidi"/>
       <w:i/>
       <w:iCs/>
       <w:color w:val="272727" w:themeColor="text1" w:themeTint="D8"/>
+      <w:kern w:val="2"/>
+      <w:lang w:val="en-GB" w:eastAsia="en-US"/>
+      <w14:ligatures w14:val="standardContextual"/>
     </w:rPr>
   </w:style>
   <w:style w:type="paragraph" w:styleId="Heading9">
@@ -4799,12 +8539,15 @@
     <w:pPr>
       <w:keepNext/>
       <w:keepLines/>
-      <w:spacing w:after="0"/>
+      <w:spacing w:line="278" w:lineRule="auto"/>
       <w:outlineLvl w:val="8"/>
     </w:pPr>
     <w:rPr>
-      <w:rFonts w:eastAsiaTheme="majorEastAsia" w:cstheme="majorBidi"/>
+      <w:rFonts w:asciiTheme="minorHAnsi" w:eastAsiaTheme="majorEastAsia" w:hAnsiTheme="minorHAnsi" w:cstheme="majorBidi"/>
       <w:color w:val="272727" w:themeColor="text1" w:themeTint="D8"/>
+      <w:kern w:val="2"/>
+      <w:lang w:val="en-GB" w:eastAsia="en-US"/>
+      <w14:ligatures w14:val="standardContextual"/>
     </w:rPr>
   </w:style>
   <w:style w:type="character" w:default="1" w:styleId="DefaultParagraphFont">
@@ -4843,16 +8586,18 @@
     <w:unhideWhenUsed/>
     <w:rsid w:val="00121104"/>
     <w:pPr>
-      <w:spacing w:after="200" w:line="240" w:lineRule="auto"/>
+      <w:spacing w:after="200"/>
     </w:pPr>
     <w:rPr>
-      <w:rFonts w:cstheme="minorBidi"/>
+      <w:rFonts w:asciiTheme="minorHAnsi" w:eastAsiaTheme="minorHAnsi" w:hAnsiTheme="minorHAnsi" w:cstheme="minorBidi"/>
       <w:i/>
       <w:iCs/>
       <w:color w:val="000000" w:themeColor="text1"/>
+      <w:kern w:val="2"/>
       <w:sz w:val="18"/>
       <w:szCs w:val="18"/>
-      <w:lang w:val="en-CA" w:bidi="ar-SA"/>
+      <w:lang w:val="en-CA" w:eastAsia="en-US" w:bidi="ar-SA"/>
+      <w14:ligatures w14:val="standardContextual"/>
     </w:rPr>
   </w:style>
   <w:style w:type="character" w:styleId="Strong">
@@ -5007,7 +8752,7 @@
     <w:qFormat/>
     <w:rsid w:val="00567B07"/>
     <w:pPr>
-      <w:spacing w:after="80" w:line="240" w:lineRule="auto"/>
+      <w:spacing w:after="80"/>
       <w:contextualSpacing/>
     </w:pPr>
     <w:rPr>
@@ -5016,6 +8761,8 @@
       <w:kern w:val="28"/>
       <w:sz w:val="56"/>
       <w:szCs w:val="56"/>
+      <w:lang w:val="en-GB" w:eastAsia="en-US"/>
+      <w14:ligatures w14:val="standardContextual"/>
     </w:rPr>
   </w:style>
   <w:style w:type="character" w:customStyle="1" w:styleId="TitleChar">
@@ -5045,13 +8792,17 @@
       <w:numPr>
         <w:ilvl w:val="1"/>
       </w:numPr>
+      <w:spacing w:after="160" w:line="278" w:lineRule="auto"/>
     </w:pPr>
     <w:rPr>
-      <w:rFonts w:eastAsiaTheme="majorEastAsia" w:cstheme="majorBidi"/>
+      <w:rFonts w:asciiTheme="minorHAnsi" w:eastAsiaTheme="majorEastAsia" w:hAnsiTheme="minorHAnsi" w:cstheme="majorBidi"/>
       <w:color w:val="595959" w:themeColor="text1" w:themeTint="A6"/>
       <w:spacing w:val="15"/>
+      <w:kern w:val="2"/>
       <w:sz w:val="28"/>
       <w:szCs w:val="28"/>
+      <w:lang w:val="en-GB" w:eastAsia="en-US"/>
+      <w14:ligatures w14:val="standardContextual"/>
     </w:rPr>
   </w:style>
   <w:style w:type="character" w:customStyle="1" w:styleId="SubtitleChar">
@@ -5078,13 +8829,17 @@
     <w:qFormat/>
     <w:rsid w:val="00567B07"/>
     <w:pPr>
-      <w:spacing w:before="160"/>
+      <w:spacing w:before="160" w:after="160" w:line="278" w:lineRule="auto"/>
       <w:jc w:val="center"/>
     </w:pPr>
     <w:rPr>
+      <w:rFonts w:asciiTheme="minorHAnsi" w:eastAsiaTheme="minorHAnsi" w:hAnsiTheme="minorHAnsi" w:cs="Arial Unicode MS"/>
       <w:i/>
       <w:iCs/>
       <w:color w:val="404040" w:themeColor="text1" w:themeTint="BF"/>
+      <w:kern w:val="2"/>
+      <w:lang w:val="en-GB" w:eastAsia="en-US"/>
+      <w14:ligatures w14:val="standardContextual"/>
     </w:rPr>
   </w:style>
   <w:style w:type="character" w:customStyle="1" w:styleId="QuoteChar">
@@ -5108,9 +8863,16 @@
     <w:qFormat/>
     <w:rsid w:val="00567B07"/>
     <w:pPr>
+      <w:spacing w:after="160" w:line="278" w:lineRule="auto"/>
       <w:ind w:left="720"/>
       <w:contextualSpacing/>
     </w:pPr>
+    <w:rPr>
+      <w:rFonts w:asciiTheme="minorHAnsi" w:eastAsiaTheme="minorHAnsi" w:hAnsiTheme="minorHAnsi" w:cs="Arial Unicode MS"/>
+      <w:kern w:val="2"/>
+      <w:lang w:val="en-GB" w:eastAsia="en-US"/>
+      <w14:ligatures w14:val="standardContextual"/>
+    </w:rPr>
   </w:style>
   <w:style w:type="character" w:styleId="IntenseEmphasis">
     <w:name w:val="Intense Emphasis"/>
@@ -5137,14 +8899,18 @@
         <w:top w:val="single" w:sz="4" w:space="10" w:color="0F4761" w:themeColor="accent1" w:themeShade="BF"/>
         <w:bottom w:val="single" w:sz="4" w:space="10" w:color="0F4761" w:themeColor="accent1" w:themeShade="BF"/>
       </w:pBdr>
-      <w:spacing w:before="360" w:after="360"/>
+      <w:spacing w:before="360" w:after="360" w:line="278" w:lineRule="auto"/>
       <w:ind w:left="864" w:right="864"/>
       <w:jc w:val="center"/>
     </w:pPr>
     <w:rPr>
+      <w:rFonts w:asciiTheme="minorHAnsi" w:eastAsiaTheme="minorHAnsi" w:hAnsiTheme="minorHAnsi" w:cs="Arial Unicode MS"/>
       <w:i/>
       <w:iCs/>
       <w:color w:val="0F4761" w:themeColor="accent1" w:themeShade="BF"/>
+      <w:kern w:val="2"/>
+      <w:lang w:val="en-GB" w:eastAsia="en-US"/>
+      <w14:ligatures w14:val="standardContextual"/>
     </w:rPr>
   </w:style>
   <w:style w:type="character" w:customStyle="1" w:styleId="IntenseQuoteChar">

</xml_diff>